<commit_message>
debug the new method
</commit_message>
<xml_diff>
--- a/documents/new_model.docx
+++ b/documents/new_model.docx
@@ -458,13 +458,7 @@
                           <w:rPr>
                             <w:rFonts w:ascii="Cambria Math" w:hAnsi="Cambria Math"/>
                           </w:rPr>
-                          <m:t>'</m:t>
-                        </m:r>
-                        <m:r>
-                          <w:rPr>
-                            <w:rFonts w:ascii="Cambria Math" w:hAnsi="Cambria Math"/>
-                          </w:rPr>
-                          <m:t>(k)</m:t>
+                          <m:t>'(k)</m:t>
                         </m:r>
                       </m:sup>
                     </m:sSubSup>
@@ -515,13 +509,7 @@
                           <w:rPr>
                             <w:rFonts w:ascii="Cambria Math" w:hAnsi="Cambria Math"/>
                           </w:rPr>
-                          <m:t>'</m:t>
-                        </m:r>
-                        <m:r>
-                          <w:rPr>
-                            <w:rFonts w:ascii="Cambria Math" w:hAnsi="Cambria Math"/>
-                          </w:rPr>
-                          <m:t>(k)</m:t>
+                          <m:t>'(k)</m:t>
                         </m:r>
                       </m:sup>
                     </m:sSubSup>
@@ -1347,13 +1335,7 @@
                 <w:rPr>
                   <w:rFonts w:ascii="Cambria Math" w:hAnsi="Cambria Math"/>
                 </w:rPr>
-                <m:t>p</m:t>
-              </m:r>
-              <m:r>
-                <w:rPr>
-                  <w:rFonts w:ascii="Cambria Math" w:hAnsi="Cambria Math"/>
-                </w:rPr>
-                <m:t>+1</m:t>
+                <m:t>p+1</m:t>
               </m:r>
             </m:sub>
           </m:sSub>
@@ -1447,7 +1429,7 @@
           </m:d>
           <m:r>
             <m:rPr>
-              <m:sty m:val="bi"/>
+              <m:sty m:val="p"/>
             </m:rPr>
             <w:rPr>
               <w:rFonts w:ascii="Cambria Math" w:hAnsi="Cambria Math"/>
@@ -1619,13 +1601,7 @@
                 <w:rPr>
                   <w:rFonts w:ascii="Cambria Math" w:hAnsi="Cambria Math"/>
                 </w:rPr>
-                <m:t>p</m:t>
-              </m:r>
-              <m:r>
-                <w:rPr>
-                  <w:rFonts w:ascii="Cambria Math" w:hAnsi="Cambria Math"/>
-                </w:rPr>
-                <m:t>+1</m:t>
+                <m:t>p+1</m:t>
               </m:r>
             </m:sub>
           </m:sSub>
@@ -2149,6 +2125,9 @@
     </w:p>
     <w:p>
       <w:r>
+        <w:rPr>
+          <w:noProof/>
+        </w:rPr>
         <w:drawing>
           <wp:inline distT="0" distB="0" distL="0" distR="0" wp14:anchorId="4E085546" wp14:editId="40AE8010">
             <wp:extent cx="1559810" cy="1594237"/>
@@ -2165,7 +2144,7 @@
                     <pic:cNvPicPr/>
                   </pic:nvPicPr>
                   <pic:blipFill>
-                    <a:blip r:embed="rId4"/>
+                    <a:blip r:embed="rId5"/>
                     <a:stretch>
                       <a:fillRect/>
                     </a:stretch>
@@ -2602,13 +2581,7 @@
             <w:rPr>
               <w:rFonts w:ascii="Cambria Math" w:hAnsi="Cambria Math"/>
             </w:rPr>
-            <m:t>=</m:t>
-          </m:r>
-          <m:r>
-            <w:rPr>
-              <w:rFonts w:ascii="Cambria Math" w:hAnsi="Cambria Math"/>
-            </w:rPr>
-            <m:t>P</m:t>
+            <m:t>=P</m:t>
           </m:r>
           <m:d>
             <m:dPr>
@@ -2928,7 +2901,13 @@
     </w:p>
     <w:p>
       <w:r>
-        <w:t>Use the Laplace approximation:</w:t>
+        <w:t>Maybe use</w:t>
+      </w:r>
+      <w:r>
+        <w:t xml:space="preserve"> the Laplace approximation</w:t>
+      </w:r>
+      <w:r>
+        <w:t>?</w:t>
       </w:r>
     </w:p>
     <w:p>
@@ -3198,12 +3177,6 @@
                               </m:d>
                             </m:sup>
                           </m:sSup>
-                          <m:r>
-                            <w:rPr>
-                              <w:rFonts w:ascii="Cambria Math" w:hAnsi="Cambria Math"/>
-                            </w:rPr>
-                            <m:t>+</m:t>
-                          </m:r>
                           <m:r>
                             <w:rPr>
                               <w:rFonts w:ascii="Cambria Math" w:hAnsi="Cambria Math"/>
@@ -3622,7 +3595,15 @@
         </m:r>
       </m:oMath>
       <w:r>
-        <w:t xml:space="preserve"> and </w:t>
+        <w:t>.</w:t>
+      </w:r>
+    </w:p>
+    <w:p>
+      <w:r>
+        <w:t>If I use the Laplace approximation, I need to compute</w:t>
+      </w:r>
+      <w:r>
+        <w:t xml:space="preserve"> </w:t>
       </w:r>
       <m:oMath>
         <m:sSub>
@@ -3835,10 +3816,46 @@
           <m:t>)</m:t>
         </m:r>
       </m:oMath>
+      <w:r>
+        <w:t xml:space="preserve">. This is quite painful. If there are </w:t>
+      </w:r>
+      <m:oMath>
+        <m:r>
+          <w:rPr>
+            <w:rFonts w:ascii="Cambria Math" w:hAnsi="Cambria Math"/>
+          </w:rPr>
+          <m:t>N</m:t>
+        </m:r>
+      </m:oMath>
+      <w:r>
+        <w:t xml:space="preserve"> neurons and </w:t>
+      </w:r>
+      <m:oMath>
+        <m:r>
+          <w:rPr>
+            <w:rFonts w:ascii="Cambria Math" w:hAnsi="Cambria Math"/>
+          </w:rPr>
+          <m:t>K</m:t>
+        </m:r>
+      </m:oMath>
+      <w:r>
+        <w:t xml:space="preserve"> clusters at current step, I need to run Newton-Raphson </w:t>
+      </w:r>
+      <m:oMath>
+        <m:r>
+          <w:rPr>
+            <w:rFonts w:ascii="Cambria Math" w:hAnsi="Cambria Math"/>
+          </w:rPr>
+          <m:t>NK</m:t>
+        </m:r>
+      </m:oMath>
+      <w:r>
+        <w:t xml:space="preserve"> times!</w:t>
+      </w:r>
     </w:p>
     <w:p>
       <w:r>
-        <w:t xml:space="preserve">This is fine, but finding the posterior mode by NR would be cumbersome if number of neuron is super large (and this force me to update </w:t>
+        <w:t xml:space="preserve">Here, I just use the least square estimates, i.e., </w:t>
       </w:r>
       <m:oMath>
         <m:sSub>
@@ -3851,15 +3868,29 @@
             </m:ctrlPr>
           </m:sSubPr>
           <m:e>
-            <m:r>
-              <m:rPr>
-                <m:sty m:val="bi"/>
-              </m:rPr>
-              <w:rPr>
-                <w:rFonts w:ascii="Cambria Math" w:hAnsi="Cambria Math"/>
-              </w:rPr>
-              <m:t>c</m:t>
-            </m:r>
+            <m:acc>
+              <m:accPr>
+                <m:ctrlPr>
+                  <w:rPr>
+                    <w:rFonts w:ascii="Cambria Math" w:hAnsi="Cambria Math"/>
+                    <w:b/>
+                    <w:bCs/>
+                    <w:i/>
+                  </w:rPr>
+                </m:ctrlPr>
+              </m:accPr>
+              <m:e>
+                <m:r>
+                  <m:rPr>
+                    <m:sty m:val="bi"/>
+                  </m:rPr>
+                  <w:rPr>
+                    <w:rFonts w:ascii="Cambria Math" w:hAnsi="Cambria Math"/>
+                  </w:rPr>
+                  <m:t>c</m:t>
+                </m:r>
+              </m:e>
+            </m:acc>
           </m:e>
           <m:sub>
             <m:r>
@@ -3870,23 +3901,316 @@
             </m:r>
           </m:sub>
         </m:sSub>
+        <m:r>
+          <w:rPr>
+            <w:rFonts w:ascii="Cambria Math" w:hAnsi="Cambria Math"/>
+          </w:rPr>
+          <m:t>=</m:t>
+        </m:r>
+        <m:sSub>
+          <m:sSubPr>
+            <m:ctrlPr>
+              <w:rPr>
+                <w:rFonts w:ascii="Cambria Math" w:hAnsi="Cambria Math"/>
+                <w:i/>
+              </w:rPr>
+            </m:ctrlPr>
+          </m:sSubPr>
+          <m:e>
+            <m:r>
+              <w:rPr>
+                <w:rFonts w:ascii="Cambria Math" w:hAnsi="Cambria Math"/>
+              </w:rPr>
+              <m:t>argmin</m:t>
+            </m:r>
+          </m:e>
+          <m:sub>
+            <m:sSub>
+              <m:sSubPr>
+                <m:ctrlPr>
+                  <w:rPr>
+                    <w:rFonts w:ascii="Cambria Math" w:hAnsi="Cambria Math"/>
+                    <w:i/>
+                  </w:rPr>
+                </m:ctrlPr>
+              </m:sSubPr>
+              <m:e>
+                <m:r>
+                  <m:rPr>
+                    <m:sty m:val="bi"/>
+                  </m:rPr>
+                  <w:rPr>
+                    <w:rFonts w:ascii="Cambria Math" w:hAnsi="Cambria Math"/>
+                  </w:rPr>
+                  <m:t>c</m:t>
+                </m:r>
+              </m:e>
+              <m:sub>
+                <m:r>
+                  <w:rPr>
+                    <w:rFonts w:ascii="Cambria Math" w:hAnsi="Cambria Math"/>
+                  </w:rPr>
+                  <m:t>i</m:t>
+                </m:r>
+              </m:sub>
+            </m:sSub>
+          </m:sub>
+        </m:sSub>
+        <m:r>
+          <w:rPr>
+            <w:rFonts w:ascii="Cambria Math" w:hAnsi="Cambria Math"/>
+          </w:rPr>
+          <m:t xml:space="preserve"> </m:t>
+        </m:r>
+        <m:sSup>
+          <m:sSupPr>
+            <m:ctrlPr>
+              <w:rPr>
+                <w:rFonts w:ascii="Cambria Math" w:hAnsi="Cambria Math"/>
+                <w:i/>
+              </w:rPr>
+            </m:ctrlPr>
+          </m:sSupPr>
+          <m:e>
+            <m:d>
+              <m:dPr>
+                <m:begChr m:val="‖"/>
+                <m:endChr m:val="‖"/>
+                <m:ctrlPr>
+                  <w:rPr>
+                    <w:rFonts w:ascii="Cambria Math" w:hAnsi="Cambria Math"/>
+                    <w:i/>
+                  </w:rPr>
+                </m:ctrlPr>
+              </m:dPr>
+              <m:e>
+                <m:m>
+                  <m:mPr>
+                    <m:mcs>
+                      <m:mc>
+                        <m:mcPr>
+                          <m:count m:val="1"/>
+                          <m:mcJc m:val="center"/>
+                        </m:mcPr>
+                      </m:mc>
+                    </m:mcs>
+                    <m:ctrlPr>
+                      <w:rPr>
+                        <w:rFonts w:ascii="Cambria Math" w:hAnsi="Cambria Math"/>
+                        <w:i/>
+                      </w:rPr>
+                    </m:ctrlPr>
+                  </m:mPr>
+                  <m:mr>
+                    <m:e>
+                      <m:func>
+                        <m:funcPr>
+                          <m:ctrlPr>
+                            <w:rPr>
+                              <w:rFonts w:ascii="Cambria Math" w:hAnsi="Cambria Math"/>
+                              <w:i/>
+                            </w:rPr>
+                          </m:ctrlPr>
+                        </m:funcPr>
+                        <m:fName>
+                          <m:r>
+                            <m:rPr>
+                              <m:sty m:val="p"/>
+                            </m:rPr>
+                            <w:rPr>
+                              <w:rFonts w:ascii="Cambria Math" w:hAnsi="Cambria Math"/>
+                            </w:rPr>
+                            <m:t>log</m:t>
+                          </m:r>
+                        </m:fName>
+                        <m:e>
+                          <m:sSub>
+                            <m:sSubPr>
+                              <m:ctrlPr>
+                                <w:rPr>
+                                  <w:rFonts w:ascii="Cambria Math" w:hAnsi="Cambria Math"/>
+                                  <w:i/>
+                                </w:rPr>
+                              </m:ctrlPr>
+                            </m:sSubPr>
+                            <m:e>
+                              <m:r>
+                                <m:rPr>
+                                  <m:sty m:val="bi"/>
+                                </m:rPr>
+                                <w:rPr>
+                                  <w:rFonts w:ascii="Cambria Math" w:hAnsi="Cambria Math"/>
+                                </w:rPr>
+                                <m:t>Y</m:t>
+                              </m:r>
+                            </m:e>
+                            <m:sub>
+                              <m:r>
+                                <w:rPr>
+                                  <w:rFonts w:ascii="Cambria Math" w:hAnsi="Cambria Math"/>
+                                </w:rPr>
+                                <m:t>i</m:t>
+                              </m:r>
+                            </m:sub>
+                          </m:sSub>
+                        </m:e>
+                      </m:func>
+                      <m:r>
+                        <w:rPr>
+                          <w:rFonts w:ascii="Cambria Math" w:hAnsi="Cambria Math"/>
+                        </w:rPr>
+                        <m:t>-</m:t>
+                      </m:r>
+                      <m:d>
+                        <m:dPr>
+                          <m:ctrlPr>
+                            <w:rPr>
+                              <w:rFonts w:ascii="Cambria Math" w:hAnsi="Cambria Math"/>
+                              <w:i/>
+                            </w:rPr>
+                          </m:ctrlPr>
+                        </m:dPr>
+                        <m:e>
+                          <m:sSup>
+                            <m:sSupPr>
+                              <m:ctrlPr>
+                                <w:rPr>
+                                  <w:rFonts w:ascii="Cambria Math" w:hAnsi="Cambria Math"/>
+                                  <w:i/>
+                                </w:rPr>
+                              </m:ctrlPr>
+                            </m:sSupPr>
+                            <m:e>
+                              <m:r>
+                                <m:rPr>
+                                  <m:sty m:val="bi"/>
+                                </m:rPr>
+                                <w:rPr>
+                                  <w:rFonts w:ascii="Cambria Math" w:hAnsi="Cambria Math"/>
+                                </w:rPr>
+                                <m:t>d</m:t>
+                              </m:r>
+                            </m:e>
+                            <m:sup>
+                              <m:d>
+                                <m:dPr>
+                                  <m:ctrlPr>
+                                    <w:rPr>
+                                      <w:rFonts w:ascii="Cambria Math" w:hAnsi="Cambria Math"/>
+                                      <w:i/>
+                                    </w:rPr>
+                                  </m:ctrlPr>
+                                </m:dPr>
+                                <m:e>
+                                  <m:r>
+                                    <w:rPr>
+                                      <w:rFonts w:ascii="Cambria Math" w:hAnsi="Cambria Math"/>
+                                    </w:rPr>
+                                    <m:t>k</m:t>
+                                  </m:r>
+                                </m:e>
+                              </m:d>
+                            </m:sup>
+                          </m:sSup>
+                          <m:r>
+                            <w:rPr>
+                              <w:rFonts w:ascii="Cambria Math" w:hAnsi="Cambria Math"/>
+                            </w:rPr>
+                            <m:t>+</m:t>
+                          </m:r>
+                          <m:sSup>
+                            <m:sSupPr>
+                              <m:ctrlPr>
+                                <w:rPr>
+                                  <w:rFonts w:ascii="Cambria Math" w:hAnsi="Cambria Math"/>
+                                  <w:i/>
+                                </w:rPr>
+                              </m:ctrlPr>
+                            </m:sSupPr>
+                            <m:e>
+                              <m:r>
+                                <m:rPr>
+                                  <m:sty m:val="bi"/>
+                                </m:rPr>
+                                <w:rPr>
+                                  <w:rFonts w:ascii="Cambria Math" w:hAnsi="Cambria Math"/>
+                                </w:rPr>
+                                <m:t>X</m:t>
+                              </m:r>
+                            </m:e>
+                            <m:sup>
+                              <m:d>
+                                <m:dPr>
+                                  <m:ctrlPr>
+                                    <w:rPr>
+                                      <w:rFonts w:ascii="Cambria Math" w:hAnsi="Cambria Math"/>
+                                      <w:i/>
+                                    </w:rPr>
+                                  </m:ctrlPr>
+                                </m:dPr>
+                                <m:e>
+                                  <m:r>
+                                    <w:rPr>
+                                      <w:rFonts w:ascii="Cambria Math" w:hAnsi="Cambria Math"/>
+                                    </w:rPr>
+                                    <m:t>k</m:t>
+                                  </m:r>
+                                </m:e>
+                              </m:d>
+                            </m:sup>
+                          </m:sSup>
+                          <m:sSub>
+                            <m:sSubPr>
+                              <m:ctrlPr>
+                                <w:rPr>
+                                  <w:rFonts w:ascii="Cambria Math" w:hAnsi="Cambria Math"/>
+                                  <w:i/>
+                                </w:rPr>
+                              </m:ctrlPr>
+                            </m:sSubPr>
+                            <m:e>
+                              <m:r>
+                                <m:rPr>
+                                  <m:sty m:val="bi"/>
+                                </m:rPr>
+                                <w:rPr>
+                                  <w:rFonts w:ascii="Cambria Math" w:hAnsi="Cambria Math"/>
+                                </w:rPr>
+                                <m:t>c</m:t>
+                              </m:r>
+                            </m:e>
+                            <m:sub>
+                              <m:r>
+                                <w:rPr>
+                                  <w:rFonts w:ascii="Cambria Math" w:hAnsi="Cambria Math"/>
+                                </w:rPr>
+                                <m:t>i</m:t>
+                              </m:r>
+                            </m:sub>
+                          </m:sSub>
+                        </m:e>
+                      </m:d>
+                    </m:e>
+                  </m:mr>
+                </m:m>
+              </m:e>
+            </m:d>
+          </m:e>
+          <m:sup>
+            <m:r>
+              <w:rPr>
+                <w:rFonts w:ascii="Cambria Math" w:hAnsi="Cambria Math"/>
+              </w:rPr>
+              <m:t>2</m:t>
+            </m:r>
+          </m:sup>
+        </m:sSup>
       </m:oMath>
       <w:r>
-        <w:t xml:space="preserve"> by NR-</w:t>
-      </w:r>
-      <w:r>
-        <w:t>(</w:t>
-      </w:r>
-      <w:r>
-        <w:t>MH</w:t>
-      </w:r>
-      <w:r>
-        <w:t>)</w:t>
-      </w:r>
-      <w:r>
-        <w:t>, but I prefer to do NUTS…).</w:t>
+        <w:t>.</w:t>
       </w:r>
     </w:p>
+    <w:p/>
     <w:p>
       <w:pPr>
         <w:rPr>
@@ -4008,7 +4332,7 @@
                     </pic:cNvPicPr>
                   </pic:nvPicPr>
                   <pic:blipFill>
-                    <a:blip r:embed="rId5" cstate="print">
+                    <a:blip r:embed="rId6" cstate="print">
                       <a:extLst>
                         <a:ext uri="{28A0092B-C50C-407E-A947-70E740481C1C}">
                           <a14:useLocalDpi xmlns:a14="http://schemas.microsoft.com/office/drawing/2010/main" val="0"/>
@@ -4050,6 +4374,7 @@
         <w:rPr>
           <w:noProof/>
         </w:rPr>
+        <w:lastRenderedPageBreak/>
         <w:drawing>
           <wp:inline distT="0" distB="0" distL="0" distR="0" wp14:anchorId="4A5317A5" wp14:editId="0035F795">
             <wp:extent cx="3119438" cy="2337721"/>
@@ -4068,7 +4393,7 @@
                     </pic:cNvPicPr>
                   </pic:nvPicPr>
                   <pic:blipFill>
-                    <a:blip r:embed="rId6" cstate="print">
+                    <a:blip r:embed="rId7" cstate="print">
                       <a:extLst>
                         <a:ext uri="{28A0092B-C50C-407E-A947-70E740481C1C}">
                           <a14:useLocalDpi xmlns:a14="http://schemas.microsoft.com/office/drawing/2010/main" val="0"/>
@@ -4137,35 +4462,238 @@
         <w:t xml:space="preserve"> simulation 1, but remove the label.</w:t>
       </w:r>
     </w:p>
+    <w:p>
+      <w:r>
+        <w:rPr>
+          <w:noProof/>
+        </w:rPr>
+        <w:drawing>
+          <wp:inline distT="0" distB="0" distL="0" distR="0" wp14:anchorId="3FF903CB" wp14:editId="73FDEFB5">
+            <wp:extent cx="1966224" cy="1474082"/>
+            <wp:effectExtent l="0" t="0" r="0" b="0"/>
+            <wp:docPr id="8" name="Picture 8"/>
+            <wp:cNvGraphicFramePr>
+              <a:graphicFrameLocks xmlns:a="http://schemas.openxmlformats.org/drawingml/2006/main" noChangeAspect="1"/>
+            </wp:cNvGraphicFramePr>
+            <a:graphic xmlns:a="http://schemas.openxmlformats.org/drawingml/2006/main">
+              <a:graphicData uri="http://schemas.openxmlformats.org/drawingml/2006/picture">
+                <pic:pic xmlns:pic="http://schemas.openxmlformats.org/drawingml/2006/picture">
+                  <pic:nvPicPr>
+                    <pic:cNvPr id="0" name="Picture 3"/>
+                    <pic:cNvPicPr>
+                      <a:picLocks noChangeAspect="1" noChangeArrowheads="1"/>
+                    </pic:cNvPicPr>
+                  </pic:nvPicPr>
+                  <pic:blipFill>
+                    <a:blip r:embed="rId8" cstate="print">
+                      <a:extLst>
+                        <a:ext uri="{28A0092B-C50C-407E-A947-70E740481C1C}">
+                          <a14:useLocalDpi xmlns:a14="http://schemas.microsoft.com/office/drawing/2010/main" val="0"/>
+                        </a:ext>
+                      </a:extLst>
+                    </a:blip>
+                    <a:srcRect/>
+                    <a:stretch>
+                      <a:fillRect/>
+                    </a:stretch>
+                  </pic:blipFill>
+                  <pic:spPr bwMode="auto">
+                    <a:xfrm>
+                      <a:off x="0" y="0"/>
+                      <a:ext cx="1984181" cy="1487544"/>
+                    </a:xfrm>
+                    <a:prstGeom prst="rect">
+                      <a:avLst/>
+                    </a:prstGeom>
+                    <a:noFill/>
+                    <a:ln>
+                      <a:noFill/>
+                    </a:ln>
+                  </pic:spPr>
+                </pic:pic>
+              </a:graphicData>
+            </a:graphic>
+          </wp:inline>
+        </w:drawing>
+      </w:r>
+    </w:p>
+    <w:p>
+      <w:r>
+        <w:t>OK, perfect. Let’s see what happens to a more nasty simulation.</w:t>
+      </w:r>
+    </w:p>
+    <w:p>
+      <w:pPr>
+        <w:rPr>
+          <w:b/>
+          <w:bCs/>
+          <w:color w:val="FF0000"/>
+        </w:rPr>
+      </w:pPr>
+      <w:r>
+        <w:rPr>
+          <w:b/>
+          <w:bCs/>
+          <w:color w:val="FF0000"/>
+          <w:highlight w:val="yellow"/>
+        </w:rPr>
+        <w:t>Simulation 3: as in simulation 3 in the slides</w:t>
+      </w:r>
+    </w:p>
+    <w:p>
+      <w:r>
+        <w:t>Spikes</w:t>
+      </w:r>
+    </w:p>
+    <w:p>
+      <w:r>
+        <w:rPr>
+          <w:noProof/>
+        </w:rPr>
+        <w:drawing>
+          <wp:inline distT="0" distB="0" distL="0" distR="0" wp14:anchorId="04C6CB23" wp14:editId="3C1367EE">
+            <wp:extent cx="1680805" cy="1260102"/>
+            <wp:effectExtent l="0" t="0" r="0" b="0"/>
+            <wp:docPr id="10" name="Picture 10"/>
+            <wp:cNvGraphicFramePr>
+              <a:graphicFrameLocks xmlns:a="http://schemas.openxmlformats.org/drawingml/2006/main" noChangeAspect="1"/>
+            </wp:cNvGraphicFramePr>
+            <a:graphic xmlns:a="http://schemas.openxmlformats.org/drawingml/2006/main">
+              <a:graphicData uri="http://schemas.openxmlformats.org/drawingml/2006/picture">
+                <pic:pic xmlns:pic="http://schemas.openxmlformats.org/drawingml/2006/picture">
+                  <pic:nvPicPr>
+                    <pic:cNvPr id="0" name="Picture 5"/>
+                    <pic:cNvPicPr>
+                      <a:picLocks noChangeAspect="1" noChangeArrowheads="1"/>
+                    </pic:cNvPicPr>
+                  </pic:nvPicPr>
+                  <pic:blipFill>
+                    <a:blip r:embed="rId9" cstate="print">
+                      <a:extLst>
+                        <a:ext uri="{28A0092B-C50C-407E-A947-70E740481C1C}">
+                          <a14:useLocalDpi xmlns:a14="http://schemas.microsoft.com/office/drawing/2010/main" val="0"/>
+                        </a:ext>
+                      </a:extLst>
+                    </a:blip>
+                    <a:srcRect/>
+                    <a:stretch>
+                      <a:fillRect/>
+                    </a:stretch>
+                  </pic:blipFill>
+                  <pic:spPr bwMode="auto">
+                    <a:xfrm>
+                      <a:off x="0" y="0"/>
+                      <a:ext cx="1695483" cy="1271106"/>
+                    </a:xfrm>
+                    <a:prstGeom prst="rect">
+                      <a:avLst/>
+                    </a:prstGeom>
+                    <a:noFill/>
+                    <a:ln>
+                      <a:noFill/>
+                    </a:ln>
+                  </pic:spPr>
+                </pic:pic>
+              </a:graphicData>
+            </a:graphic>
+          </wp:inline>
+        </w:drawing>
+      </w:r>
+    </w:p>
+    <w:p>
+      <w:r>
+        <w:t>The trace of clusters:</w:t>
+      </w:r>
+    </w:p>
+    <w:p>
+      <w:r>
+        <w:rPr>
+          <w:noProof/>
+        </w:rPr>
+        <w:lastRenderedPageBreak/>
+        <w:drawing>
+          <wp:inline distT="0" distB="0" distL="0" distR="0" wp14:anchorId="6E2A6DA0" wp14:editId="2A3C48EF">
+            <wp:extent cx="2251644" cy="1688061"/>
+            <wp:effectExtent l="0" t="0" r="0" b="0"/>
+            <wp:docPr id="11" name="Picture 11"/>
+            <wp:cNvGraphicFramePr>
+              <a:graphicFrameLocks xmlns:a="http://schemas.openxmlformats.org/drawingml/2006/main" noChangeAspect="1"/>
+            </wp:cNvGraphicFramePr>
+            <a:graphic xmlns:a="http://schemas.openxmlformats.org/drawingml/2006/main">
+              <a:graphicData uri="http://schemas.openxmlformats.org/drawingml/2006/picture">
+                <pic:pic xmlns:pic="http://schemas.openxmlformats.org/drawingml/2006/picture">
+                  <pic:nvPicPr>
+                    <pic:cNvPr id="0" name="Picture 6"/>
+                    <pic:cNvPicPr>
+                      <a:picLocks noChangeAspect="1" noChangeArrowheads="1"/>
+                    </pic:cNvPicPr>
+                  </pic:nvPicPr>
+                  <pic:blipFill>
+                    <a:blip r:embed="rId10" cstate="print">
+                      <a:extLst>
+                        <a:ext uri="{28A0092B-C50C-407E-A947-70E740481C1C}">
+                          <a14:useLocalDpi xmlns:a14="http://schemas.microsoft.com/office/drawing/2010/main" val="0"/>
+                        </a:ext>
+                      </a:extLst>
+                    </a:blip>
+                    <a:srcRect/>
+                    <a:stretch>
+                      <a:fillRect/>
+                    </a:stretch>
+                  </pic:blipFill>
+                  <pic:spPr bwMode="auto">
+                    <a:xfrm>
+                      <a:off x="0" y="0"/>
+                      <a:ext cx="2254852" cy="1690466"/>
+                    </a:xfrm>
+                    <a:prstGeom prst="rect">
+                      <a:avLst/>
+                    </a:prstGeom>
+                    <a:noFill/>
+                    <a:ln>
+                      <a:noFill/>
+                    </a:ln>
+                  </pic:spPr>
+                </pic:pic>
+              </a:graphicData>
+            </a:graphic>
+          </wp:inline>
+        </w:drawing>
+      </w:r>
+    </w:p>
+    <w:p>
+      <w:r>
+        <w:t>Wow… Looks quite nasty, but when we check the clustering results for each neuron (at iteration 50 &amp; 100), things are more meaningful.</w:t>
+      </w:r>
+    </w:p>
     <w:tbl>
       <w:tblPr>
         <w:tblStyle w:val="TableGrid"/>
-        <w:tblW w:w="12060" w:type="dxa"/>
-        <w:tblInd w:w="-1355" w:type="dxa"/>
+        <w:tblW w:w="0" w:type="auto"/>
         <w:tblLook w:val="04A0" w:firstRow="1" w:lastRow="0" w:firstColumn="1" w:lastColumn="0" w:noHBand="0" w:noVBand="1"/>
       </w:tblPr>
       <w:tblGrid>
-        <w:gridCol w:w="6030"/>
-        <w:gridCol w:w="6030"/>
+        <w:gridCol w:w="4675"/>
+        <w:gridCol w:w="4675"/>
       </w:tblGrid>
       <w:tr>
         <w:tc>
           <w:tcPr>
-            <w:tcW w:w="6030" w:type="dxa"/>
+            <w:tcW w:w="4675" w:type="dxa"/>
           </w:tcPr>
           <w:p>
             <w:r>
-              <w:t xml:space="preserve">Previous-auxiliary parameters method </w:t>
+              <w:t>Iteration 50</w:t>
             </w:r>
           </w:p>
         </w:tc>
         <w:tc>
           <w:tcPr>
-            <w:tcW w:w="6030" w:type="dxa"/>
+            <w:tcW w:w="4675" w:type="dxa"/>
           </w:tcPr>
           <w:p>
             <w:r>
-              <w:t>NOW- even better</w:t>
+              <w:t>Iteration 100 (end of the chain)</w:t>
             </w:r>
           </w:p>
         </w:tc>
@@ -4173,7 +4701,7 @@
       <w:tr>
         <w:tc>
           <w:tcPr>
-            <w:tcW w:w="6030" w:type="dxa"/>
+            <w:tcW w:w="4675" w:type="dxa"/>
           </w:tcPr>
           <w:p>
             <w:r>
@@ -4181,16 +4709,10 @@
                 <w:noProof/>
               </w:rPr>
               <w:drawing>
-                <wp:inline distT="0" distB="0" distL="0" distR="0" wp14:anchorId="3A171EC3" wp14:editId="3953542D">
-                  <wp:extent cx="3666744" cy="2395728"/>
-                  <wp:effectExtent l="0" t="0" r="0" b="5080"/>
-                  <wp:docPr id="5" name="Picture 4" descr="Chart, histogram&#10;&#10;Description automatically generated">
-                    <a:extLst xmlns:a="http://schemas.openxmlformats.org/drawingml/2006/main">
-                      <a:ext uri="{FF2B5EF4-FFF2-40B4-BE49-F238E27FC236}">
-                        <a16:creationId xmlns:a16="http://schemas.microsoft.com/office/drawing/2014/main" id="{6A367C33-F479-417D-A5B7-38B44A4B2D8A}"/>
-                      </a:ext>
-                    </a:extLst>
-                  </wp:docPr>
+                <wp:inline distT="0" distB="0" distL="0" distR="0" wp14:anchorId="0520988B" wp14:editId="2F702B05">
+                  <wp:extent cx="2377440" cy="1783080"/>
+                  <wp:effectExtent l="0" t="0" r="0" b="7620"/>
+                  <wp:docPr id="12" name="Picture 12"/>
                   <wp:cNvGraphicFramePr>
                     <a:graphicFrameLocks xmlns:a="http://schemas.openxmlformats.org/drawingml/2006/main" noChangeAspect="1"/>
                   </wp:cNvGraphicFramePr>
@@ -4198,83 +4720,13 @@
                     <a:graphicData uri="http://schemas.openxmlformats.org/drawingml/2006/picture">
                       <pic:pic xmlns:pic="http://schemas.openxmlformats.org/drawingml/2006/picture">
                         <pic:nvPicPr>
-                          <pic:cNvPr id="5" name="Picture 4" descr="Chart, histogram&#10;&#10;Description automatically generated">
-                            <a:extLst>
-                              <a:ext uri="{FF2B5EF4-FFF2-40B4-BE49-F238E27FC236}">
-                                <a16:creationId xmlns:a16="http://schemas.microsoft.com/office/drawing/2014/main" id="{6A367C33-F479-417D-A5B7-38B44A4B2D8A}"/>
-                              </a:ext>
-                            </a:extLst>
-                          </pic:cNvPr>
-                          <pic:cNvPicPr>
-                            <a:picLocks noChangeAspect="1"/>
-                          </pic:cNvPicPr>
-                        </pic:nvPicPr>
-                        <pic:blipFill rotWithShape="1">
-                          <a:blip r:embed="rId7" cstate="print">
-                            <a:clrChange>
-                              <a:clrFrom>
-                                <a:srgbClr val="FFFFFF"/>
-                              </a:clrFrom>
-                              <a:clrTo>
-                                <a:srgbClr val="FFFFFF">
-                                  <a:alpha val="0"/>
-                                </a:srgbClr>
-                              </a:clrTo>
-                            </a:clrChange>
-                            <a:extLst>
-                              <a:ext uri="{28A0092B-C50C-407E-A947-70E740481C1C}">
-                                <a14:useLocalDpi xmlns:a14="http://schemas.microsoft.com/office/drawing/2010/main" val="0"/>
-                              </a:ext>
-                            </a:extLst>
-                          </a:blip>
-                          <a:srcRect/>
-                          <a:stretch/>
-                        </pic:blipFill>
-                        <pic:spPr>
-                          <a:xfrm>
-                            <a:off x="0" y="0"/>
-                            <a:ext cx="3666744" cy="2395728"/>
-                          </a:xfrm>
-                          <a:prstGeom prst="rect">
-                            <a:avLst/>
-                          </a:prstGeom>
-                        </pic:spPr>
-                      </pic:pic>
-                    </a:graphicData>
-                  </a:graphic>
-                </wp:inline>
-              </w:drawing>
-            </w:r>
-          </w:p>
-        </w:tc>
-        <w:tc>
-          <w:tcPr>
-            <w:tcW w:w="6030" w:type="dxa"/>
-          </w:tcPr>
-          <w:p>
-            <w:r>
-              <w:rPr>
-                <w:noProof/>
-              </w:rPr>
-              <w:drawing>
-                <wp:inline distT="0" distB="0" distL="0" distR="0" wp14:anchorId="78BD1177" wp14:editId="4CD12075">
-                  <wp:extent cx="3666744" cy="2395728"/>
-                  <wp:effectExtent l="0" t="0" r="0" b="0"/>
-                  <wp:docPr id="2" name="Picture 2"/>
-                  <wp:cNvGraphicFramePr>
-                    <a:graphicFrameLocks xmlns:a="http://schemas.openxmlformats.org/drawingml/2006/main" noChangeAspect="1"/>
-                  </wp:cNvGraphicFramePr>
-                  <a:graphic xmlns:a="http://schemas.openxmlformats.org/drawingml/2006/main">
-                    <a:graphicData uri="http://schemas.openxmlformats.org/drawingml/2006/picture">
-                      <pic:pic xmlns:pic="http://schemas.openxmlformats.org/drawingml/2006/picture">
-                        <pic:nvPicPr>
-                          <pic:cNvPr id="0" name="Picture 1"/>
+                          <pic:cNvPr id="0" name="Picture 7"/>
                           <pic:cNvPicPr>
                             <a:picLocks noChangeAspect="1" noChangeArrowheads="1"/>
                           </pic:cNvPicPr>
                         </pic:nvPicPr>
                         <pic:blipFill>
-                          <a:blip r:embed="rId8" cstate="print">
+                          <a:blip r:embed="rId11">
                             <a:extLst>
                               <a:ext uri="{28A0092B-C50C-407E-A947-70E740481C1C}">
                                 <a14:useLocalDpi xmlns:a14="http://schemas.microsoft.com/office/drawing/2010/main" val="0"/>
@@ -4289,7 +4741,67 @@
                         <pic:spPr bwMode="auto">
                           <a:xfrm>
                             <a:off x="0" y="0"/>
-                            <a:ext cx="3666744" cy="2395728"/>
+                            <a:ext cx="2377440" cy="1783080"/>
+                          </a:xfrm>
+                          <a:prstGeom prst="rect">
+                            <a:avLst/>
+                          </a:prstGeom>
+                          <a:noFill/>
+                          <a:ln>
+                            <a:noFill/>
+                          </a:ln>
+                        </pic:spPr>
+                      </pic:pic>
+                    </a:graphicData>
+                  </a:graphic>
+                </wp:inline>
+              </w:drawing>
+            </w:r>
+          </w:p>
+        </w:tc>
+        <w:tc>
+          <w:tcPr>
+            <w:tcW w:w="4675" w:type="dxa"/>
+          </w:tcPr>
+          <w:p>
+            <w:r>
+              <w:rPr>
+                <w:noProof/>
+              </w:rPr>
+              <w:drawing>
+                <wp:inline distT="0" distB="0" distL="0" distR="0" wp14:anchorId="4E818267" wp14:editId="7D2F241F">
+                  <wp:extent cx="2377440" cy="1783080"/>
+                  <wp:effectExtent l="0" t="0" r="0" b="7620"/>
+                  <wp:docPr id="13" name="Picture 13"/>
+                  <wp:cNvGraphicFramePr>
+                    <a:graphicFrameLocks xmlns:a="http://schemas.openxmlformats.org/drawingml/2006/main" noChangeAspect="1"/>
+                  </wp:cNvGraphicFramePr>
+                  <a:graphic xmlns:a="http://schemas.openxmlformats.org/drawingml/2006/main">
+                    <a:graphicData uri="http://schemas.openxmlformats.org/drawingml/2006/picture">
+                      <pic:pic xmlns:pic="http://schemas.openxmlformats.org/drawingml/2006/picture">
+                        <pic:nvPicPr>
+                          <pic:cNvPr id="0" name="Picture 8"/>
+                          <pic:cNvPicPr>
+                            <a:picLocks noChangeAspect="1" noChangeArrowheads="1"/>
+                          </pic:cNvPicPr>
+                        </pic:nvPicPr>
+                        <pic:blipFill>
+                          <a:blip r:embed="rId12">
+                            <a:extLst>
+                              <a:ext uri="{28A0092B-C50C-407E-A947-70E740481C1C}">
+                                <a14:useLocalDpi xmlns:a14="http://schemas.microsoft.com/office/drawing/2010/main" val="0"/>
+                              </a:ext>
+                            </a:extLst>
+                          </a:blip>
+                          <a:srcRect/>
+                          <a:stretch>
+                            <a:fillRect/>
+                          </a:stretch>
+                        </pic:blipFill>
+                        <pic:spPr bwMode="auto">
+                          <a:xfrm>
+                            <a:off x="0" y="0"/>
+                            <a:ext cx="2377440" cy="1783080"/>
                           </a:xfrm>
                           <a:prstGeom prst="rect">
                             <a:avLst/>
@@ -4310,6 +4822,901 @@
       </w:tr>
     </w:tbl>
     <w:p/>
+    <w:p>
+      <w:r>
+        <w:t xml:space="preserve">I also tried to run by using the Laplace approximation for </w:t>
+      </w:r>
+      <m:oMath>
+        <m:func>
+          <m:funcPr>
+            <m:ctrlPr>
+              <w:rPr>
+                <w:rFonts w:ascii="Cambria Math" w:hAnsi="Cambria Math"/>
+                <w:i/>
+              </w:rPr>
+            </m:ctrlPr>
+          </m:funcPr>
+          <m:fName>
+            <m:r>
+              <m:rPr>
+                <m:sty m:val="p"/>
+              </m:rPr>
+              <w:rPr>
+                <w:rFonts w:ascii="Cambria Math" w:hAnsi="Cambria Math"/>
+              </w:rPr>
+              <m:t>log</m:t>
+            </m:r>
+          </m:fName>
+          <m:e>
+            <m:sSub>
+              <m:sSubPr>
+                <m:ctrlPr>
+                  <w:rPr>
+                    <w:rFonts w:ascii="Cambria Math" w:hAnsi="Cambria Math"/>
+                    <w:i/>
+                  </w:rPr>
+                </m:ctrlPr>
+              </m:sSubPr>
+              <m:e>
+                <m:r>
+                  <w:rPr>
+                    <w:rFonts w:ascii="Cambria Math" w:hAnsi="Cambria Math"/>
+                  </w:rPr>
+                  <m:t>M</m:t>
+                </m:r>
+              </m:e>
+              <m:sub>
+                <m:sSup>
+                  <m:sSupPr>
+                    <m:ctrlPr>
+                      <w:rPr>
+                        <w:rFonts w:ascii="Cambria Math" w:hAnsi="Cambria Math"/>
+                        <w:i/>
+                      </w:rPr>
+                    </m:ctrlPr>
+                  </m:sSupPr>
+                  <m:e>
+                    <m:r>
+                      <m:rPr>
+                        <m:sty m:val="b"/>
+                      </m:rPr>
+                      <w:rPr>
+                        <w:rFonts w:ascii="Cambria Math" w:hAnsi="Cambria Math"/>
+                      </w:rPr>
+                      <m:t>Θ</m:t>
+                    </m:r>
+                  </m:e>
+                  <m:sup>
+                    <m:r>
+                      <w:rPr>
+                        <w:rFonts w:ascii="Cambria Math" w:hAnsi="Cambria Math"/>
+                      </w:rPr>
+                      <m:t>(k)</m:t>
+                    </m:r>
+                  </m:sup>
+                </m:sSup>
+              </m:sub>
+            </m:sSub>
+            <m:d>
+              <m:dPr>
+                <m:ctrlPr>
+                  <w:rPr>
+                    <w:rFonts w:ascii="Cambria Math" w:hAnsi="Cambria Math"/>
+                    <w:i/>
+                  </w:rPr>
+                </m:ctrlPr>
+              </m:dPr>
+              <m:e>
+                <m:sSub>
+                  <m:sSubPr>
+                    <m:ctrlPr>
+                      <w:rPr>
+                        <w:rFonts w:ascii="Cambria Math" w:hAnsi="Cambria Math"/>
+                        <w:i/>
+                      </w:rPr>
+                    </m:ctrlPr>
+                  </m:sSubPr>
+                  <m:e>
+                    <m:r>
+                      <m:rPr>
+                        <m:sty m:val="bi"/>
+                      </m:rPr>
+                      <w:rPr>
+                        <w:rFonts w:ascii="Cambria Math" w:hAnsi="Cambria Math"/>
+                      </w:rPr>
+                      <m:t>Y</m:t>
+                    </m:r>
+                  </m:e>
+                  <m:sub>
+                    <m:r>
+                      <w:rPr>
+                        <w:rFonts w:ascii="Cambria Math" w:hAnsi="Cambria Math"/>
+                      </w:rPr>
+                      <m:t>i</m:t>
+                    </m:r>
+                  </m:sub>
+                </m:sSub>
+              </m:e>
+            </m:d>
+          </m:e>
+        </m:func>
+      </m:oMath>
+      <w:r>
+        <w:t>. The results are similar.</w:t>
+      </w:r>
+    </w:p>
+    <w:p>
+      <w:pPr>
+        <w:rPr>
+          <w:b/>
+          <w:bCs/>
+          <w:color w:val="FF0000"/>
+        </w:rPr>
+      </w:pPr>
+      <w:r>
+        <w:rPr>
+          <w:b/>
+          <w:bCs/>
+          <w:color w:val="FF0000"/>
+          <w:highlight w:val="yellow"/>
+        </w:rPr>
+        <w:t>Although, the results seem (just seem) not as good as previous, but I strongly prefer the current model:</w:t>
+      </w:r>
+    </w:p>
+    <w:p>
+      <w:pPr>
+        <w:pStyle w:val="ListParagraph"/>
+        <w:numPr>
+          <w:ilvl w:val="0"/>
+          <w:numId w:val="1"/>
+        </w:numPr>
+      </w:pPr>
+      <w:r>
+        <w:t xml:space="preserve"> The new model is cleaner &amp; more elegant. Moreover, it has a better interpretation with less constraints, i.e., mean part (</w:t>
+      </w:r>
+      <m:oMath>
+        <m:sSup>
+          <m:sSupPr>
+            <m:ctrlPr>
+              <w:rPr>
+                <w:rFonts w:ascii="Cambria Math" w:hAnsi="Cambria Math"/>
+                <w:i/>
+              </w:rPr>
+            </m:ctrlPr>
+          </m:sSupPr>
+          <m:e>
+            <m:r>
+              <m:rPr>
+                <m:sty m:val="bi"/>
+              </m:rPr>
+              <w:rPr>
+                <w:rFonts w:ascii="Cambria Math" w:hAnsi="Cambria Math"/>
+              </w:rPr>
+              <m:t>d</m:t>
+            </m:r>
+          </m:e>
+          <m:sup>
+            <m:d>
+              <m:dPr>
+                <m:ctrlPr>
+                  <w:rPr>
+                    <w:rFonts w:ascii="Cambria Math" w:hAnsi="Cambria Math"/>
+                    <w:i/>
+                  </w:rPr>
+                </m:ctrlPr>
+              </m:dPr>
+              <m:e>
+                <m:r>
+                  <w:rPr>
+                    <w:rFonts w:ascii="Cambria Math" w:hAnsi="Cambria Math"/>
+                  </w:rPr>
+                  <m:t>k</m:t>
+                </m:r>
+              </m:e>
+            </m:d>
+          </m:sup>
+        </m:sSup>
+      </m:oMath>
+      <w:r>
+        <w:t>) + variance part (</w:t>
+      </w:r>
+      <m:oMath>
+        <m:sSup>
+          <m:sSupPr>
+            <m:ctrlPr>
+              <w:rPr>
+                <w:rFonts w:ascii="Cambria Math" w:hAnsi="Cambria Math"/>
+                <w:i/>
+              </w:rPr>
+            </m:ctrlPr>
+          </m:sSupPr>
+          <m:e>
+            <m:r>
+              <m:rPr>
+                <m:sty m:val="bi"/>
+              </m:rPr>
+              <w:rPr>
+                <w:rFonts w:ascii="Cambria Math" w:hAnsi="Cambria Math"/>
+              </w:rPr>
+              <m:t>X</m:t>
+            </m:r>
+          </m:e>
+          <m:sup>
+            <m:r>
+              <w:rPr>
+                <w:rFonts w:ascii="Cambria Math" w:hAnsi="Cambria Math"/>
+              </w:rPr>
+              <m:t>(k)</m:t>
+            </m:r>
+          </m:sup>
+        </m:sSup>
+      </m:oMath>
+      <w:r>
+        <w:t xml:space="preserve">). The value of </w:t>
+      </w:r>
+      <m:oMath>
+        <m:r>
+          <w:rPr>
+            <w:rFonts w:ascii="Cambria Math" w:hAnsi="Cambria Math"/>
+          </w:rPr>
+          <m:t>p</m:t>
+        </m:r>
+      </m:oMath>
+      <w:r>
+        <w:t xml:space="preserve"> just controls how detailed we want to model the variance.</w:t>
+      </w:r>
+    </w:p>
+    <w:p>
+      <w:pPr>
+        <w:pStyle w:val="ListParagraph"/>
+        <w:numPr>
+          <w:ilvl w:val="0"/>
+          <w:numId w:val="1"/>
+        </w:numPr>
+      </w:pPr>
+      <w:r>
+        <w:t xml:space="preserve">The convergence &amp; fitting in terms of mean firing rate </w:t>
+      </w:r>
+      <m:oMath>
+        <m:r>
+          <m:rPr>
+            <m:sty m:val="bi"/>
+          </m:rPr>
+          <w:rPr>
+            <w:rFonts w:ascii="Cambria Math" w:hAnsi="Cambria Math"/>
+          </w:rPr>
+          <m:t>λ</m:t>
+        </m:r>
+      </m:oMath>
+      <w:r>
+        <w:rPr>
+          <w:b/>
+          <w:bCs/>
+        </w:rPr>
+        <w:t xml:space="preserve"> </w:t>
+      </w:r>
+      <w:r>
+        <w:t>is (</w:t>
+      </w:r>
+      <w:r>
+        <w:rPr>
+          <w:b/>
+          <w:bCs/>
+          <w:color w:val="FF0000"/>
+        </w:rPr>
+        <w:t>so</w:t>
+      </w:r>
+      <w:r>
+        <w:t>) much faster, especially when doing the clustering.</w:t>
+      </w:r>
+    </w:p>
+    <w:p>
+      <w:pPr>
+        <w:pStyle w:val="ListParagraph"/>
+        <w:numPr>
+          <w:ilvl w:val="0"/>
+          <w:numId w:val="1"/>
+        </w:numPr>
+      </w:pPr>
+      <w:r>
+        <w:t xml:space="preserve">The seemly perfectness (, </w:t>
+      </w:r>
+      <w:r>
+        <w:rPr>
+          <w:b/>
+          <w:bCs/>
+          <w:color w:val="FF0000"/>
+        </w:rPr>
+        <w:t>which is fake</w:t>
+      </w:r>
+      <w:r>
+        <w:t xml:space="preserve">) in the previous method is because the convergence of </w:t>
+      </w:r>
+      <m:oMath>
+        <m:r>
+          <m:rPr>
+            <m:sty m:val="bi"/>
+          </m:rPr>
+          <w:rPr>
+            <w:rFonts w:ascii="Cambria Math" w:hAnsi="Cambria Math"/>
+          </w:rPr>
+          <m:t>λ</m:t>
+        </m:r>
+      </m:oMath>
+      <w:r>
+        <w:rPr>
+          <w:b/>
+          <w:bCs/>
+        </w:rPr>
+        <w:t xml:space="preserve"> </w:t>
+      </w:r>
+      <w:r>
+        <w:t xml:space="preserve">is slow, and this gives a huge space for </w:t>
+      </w:r>
+      <m:oMath>
+        <m:sSubSup>
+          <m:sSubSupPr>
+            <m:ctrlPr>
+              <w:rPr>
+                <w:rFonts w:ascii="Cambria Math" w:hAnsi="Cambria Math"/>
+                <w:i/>
+                <w:iCs/>
+              </w:rPr>
+            </m:ctrlPr>
+          </m:sSubSupPr>
+          <m:e>
+            <m:r>
+              <m:rPr>
+                <m:sty m:val="bi"/>
+              </m:rPr>
+              <w:rPr>
+                <w:rFonts w:ascii="Cambria Math" w:hAnsi="Cambria Math"/>
+              </w:rPr>
+              <m:t>c</m:t>
+            </m:r>
+          </m:e>
+          <m:sub>
+            <m:r>
+              <w:rPr>
+                <w:rFonts w:ascii="Cambria Math" w:hAnsi="Cambria Math"/>
+              </w:rPr>
+              <m:t>i</m:t>
+            </m:r>
+          </m:sub>
+          <m:sup>
+            <m:d>
+              <m:dPr>
+                <m:ctrlPr>
+                  <w:rPr>
+                    <w:rFonts w:ascii="Cambria Math" w:hAnsi="Cambria Math"/>
+                    <w:i/>
+                    <w:iCs/>
+                  </w:rPr>
+                </m:ctrlPr>
+              </m:dPr>
+              <m:e>
+                <m:r>
+                  <w:rPr>
+                    <w:rFonts w:ascii="Cambria Math" w:hAnsi="Cambria Math"/>
+                  </w:rPr>
+                  <m:t>k</m:t>
+                </m:r>
+              </m:e>
+            </m:d>
+          </m:sup>
+        </m:sSubSup>
+      </m:oMath>
+      <w:r>
+        <w:rPr>
+          <w:iCs/>
+        </w:rPr>
+        <w:t xml:space="preserve"> to tune itself</w:t>
+      </w:r>
+      <w:r>
+        <w:t xml:space="preserve">… After convergence, the auxiliary </w:t>
+      </w:r>
+      <m:oMath>
+        <m:d>
+          <m:dPr>
+            <m:begChr m:val="{"/>
+            <m:endChr m:val="}"/>
+            <m:ctrlPr>
+              <w:rPr>
+                <w:rFonts w:ascii="Cambria Math" w:hAnsi="Cambria Math"/>
+                <w:i/>
+                <w:iCs/>
+              </w:rPr>
+            </m:ctrlPr>
+          </m:dPr>
+          <m:e>
+            <m:sSubSup>
+              <m:sSubSupPr>
+                <m:ctrlPr>
+                  <w:rPr>
+                    <w:rFonts w:ascii="Cambria Math" w:hAnsi="Cambria Math"/>
+                    <w:i/>
+                    <w:iCs/>
+                  </w:rPr>
+                </m:ctrlPr>
+              </m:sSubSupPr>
+              <m:e>
+                <m:r>
+                  <w:rPr>
+                    <w:rFonts w:ascii="Cambria Math" w:hAnsi="Cambria Math"/>
+                  </w:rPr>
+                  <m:t>d</m:t>
+                </m:r>
+              </m:e>
+              <m:sub>
+                <m:r>
+                  <w:rPr>
+                    <w:rFonts w:ascii="Cambria Math" w:hAnsi="Cambria Math"/>
+                  </w:rPr>
+                  <m:t>i</m:t>
+                </m:r>
+              </m:sub>
+              <m:sup>
+                <m:d>
+                  <m:dPr>
+                    <m:ctrlPr>
+                      <w:rPr>
+                        <w:rFonts w:ascii="Cambria Math" w:hAnsi="Cambria Math"/>
+                        <w:i/>
+                        <w:iCs/>
+                      </w:rPr>
+                    </m:ctrlPr>
+                  </m:dPr>
+                  <m:e>
+                    <m:r>
+                      <w:rPr>
+                        <w:rFonts w:ascii="Cambria Math" w:hAnsi="Cambria Math"/>
+                      </w:rPr>
+                      <m:t>k</m:t>
+                    </m:r>
+                  </m:e>
+                </m:d>
+              </m:sup>
+            </m:sSubSup>
+            <m:r>
+              <w:rPr>
+                <w:rFonts w:ascii="Cambria Math" w:hAnsi="Cambria Math"/>
+              </w:rPr>
+              <m:t>,</m:t>
+            </m:r>
+            <m:sSubSup>
+              <m:sSubSupPr>
+                <m:ctrlPr>
+                  <w:rPr>
+                    <w:rFonts w:ascii="Cambria Math" w:hAnsi="Cambria Math"/>
+                    <w:i/>
+                    <w:iCs/>
+                  </w:rPr>
+                </m:ctrlPr>
+              </m:sSubSupPr>
+              <m:e>
+                <m:r>
+                  <m:rPr>
+                    <m:sty m:val="bi"/>
+                  </m:rPr>
+                  <w:rPr>
+                    <w:rFonts w:ascii="Cambria Math" w:hAnsi="Cambria Math"/>
+                  </w:rPr>
+                  <m:t>c</m:t>
+                </m:r>
+              </m:e>
+              <m:sub>
+                <m:r>
+                  <w:rPr>
+                    <w:rFonts w:ascii="Cambria Math" w:hAnsi="Cambria Math"/>
+                  </w:rPr>
+                  <m:t>i</m:t>
+                </m:r>
+              </m:sub>
+              <m:sup>
+                <m:d>
+                  <m:dPr>
+                    <m:ctrlPr>
+                      <w:rPr>
+                        <w:rFonts w:ascii="Cambria Math" w:hAnsi="Cambria Math"/>
+                        <w:i/>
+                        <w:iCs/>
+                      </w:rPr>
+                    </m:ctrlPr>
+                  </m:dPr>
+                  <m:e>
+                    <m:r>
+                      <w:rPr>
+                        <w:rFonts w:ascii="Cambria Math" w:hAnsi="Cambria Math"/>
+                      </w:rPr>
+                      <m:t>k</m:t>
+                    </m:r>
+                  </m:e>
+                </m:d>
+              </m:sup>
+            </m:sSubSup>
+            <m:r>
+              <w:rPr>
+                <w:rFonts w:ascii="Cambria Math" w:hAnsi="Cambria Math"/>
+              </w:rPr>
+              <m:t>:</m:t>
+            </m:r>
+            <m:sSub>
+              <m:sSubPr>
+                <m:ctrlPr>
+                  <w:rPr>
+                    <w:rFonts w:ascii="Cambria Math" w:hAnsi="Cambria Math"/>
+                    <w:i/>
+                    <w:iCs/>
+                  </w:rPr>
+                </m:ctrlPr>
+              </m:sSubPr>
+              <m:e>
+                <m:r>
+                  <w:rPr>
+                    <w:rFonts w:ascii="Cambria Math" w:hAnsi="Cambria Math"/>
+                  </w:rPr>
+                  <m:t>z</m:t>
+                </m:r>
+              </m:e>
+              <m:sub>
+                <m:r>
+                  <w:rPr>
+                    <w:rFonts w:ascii="Cambria Math" w:hAnsi="Cambria Math"/>
+                  </w:rPr>
+                  <m:t>i</m:t>
+                </m:r>
+              </m:sub>
+            </m:sSub>
+            <m:r>
+              <w:rPr>
+                <w:rFonts w:ascii="Cambria Math" w:hAnsi="Cambria Math"/>
+              </w:rPr>
+              <m:t>≠k</m:t>
+            </m:r>
+          </m:e>
+        </m:d>
+      </m:oMath>
+      <w:r>
+        <w:rPr>
+          <w:iCs/>
+        </w:rPr>
+        <w:t xml:space="preserve"> will never beat </w:t>
+      </w:r>
+      <m:oMath>
+        <m:d>
+          <m:dPr>
+            <m:begChr m:val="{"/>
+            <m:endChr m:val="}"/>
+            <m:ctrlPr>
+              <w:rPr>
+                <w:rFonts w:ascii="Cambria Math" w:hAnsi="Cambria Math"/>
+                <w:i/>
+                <w:iCs/>
+              </w:rPr>
+            </m:ctrlPr>
+          </m:dPr>
+          <m:e>
+            <m:sSubSup>
+              <m:sSubSupPr>
+                <m:ctrlPr>
+                  <w:rPr>
+                    <w:rFonts w:ascii="Cambria Math" w:hAnsi="Cambria Math"/>
+                    <w:i/>
+                    <w:iCs/>
+                  </w:rPr>
+                </m:ctrlPr>
+              </m:sSubSupPr>
+              <m:e>
+                <m:r>
+                  <w:rPr>
+                    <w:rFonts w:ascii="Cambria Math" w:hAnsi="Cambria Math"/>
+                  </w:rPr>
+                  <m:t>d</m:t>
+                </m:r>
+              </m:e>
+              <m:sub>
+                <m:r>
+                  <w:rPr>
+                    <w:rFonts w:ascii="Cambria Math" w:hAnsi="Cambria Math"/>
+                  </w:rPr>
+                  <m:t>i</m:t>
+                </m:r>
+              </m:sub>
+              <m:sup>
+                <m:d>
+                  <m:dPr>
+                    <m:ctrlPr>
+                      <w:rPr>
+                        <w:rFonts w:ascii="Cambria Math" w:hAnsi="Cambria Math"/>
+                        <w:i/>
+                        <w:iCs/>
+                      </w:rPr>
+                    </m:ctrlPr>
+                  </m:dPr>
+                  <m:e>
+                    <m:r>
+                      <w:rPr>
+                        <w:rFonts w:ascii="Cambria Math" w:hAnsi="Cambria Math"/>
+                      </w:rPr>
+                      <m:t>k</m:t>
+                    </m:r>
+                  </m:e>
+                </m:d>
+              </m:sup>
+            </m:sSubSup>
+            <m:r>
+              <w:rPr>
+                <w:rFonts w:ascii="Cambria Math" w:hAnsi="Cambria Math"/>
+              </w:rPr>
+              <m:t>,</m:t>
+            </m:r>
+            <m:sSubSup>
+              <m:sSubSupPr>
+                <m:ctrlPr>
+                  <w:rPr>
+                    <w:rFonts w:ascii="Cambria Math" w:hAnsi="Cambria Math"/>
+                    <w:i/>
+                    <w:iCs/>
+                  </w:rPr>
+                </m:ctrlPr>
+              </m:sSubSupPr>
+              <m:e>
+                <m:r>
+                  <m:rPr>
+                    <m:sty m:val="bi"/>
+                  </m:rPr>
+                  <w:rPr>
+                    <w:rFonts w:ascii="Cambria Math" w:hAnsi="Cambria Math"/>
+                  </w:rPr>
+                  <m:t>c</m:t>
+                </m:r>
+              </m:e>
+              <m:sub>
+                <m:r>
+                  <w:rPr>
+                    <w:rFonts w:ascii="Cambria Math" w:hAnsi="Cambria Math"/>
+                  </w:rPr>
+                  <m:t>i</m:t>
+                </m:r>
+              </m:sub>
+              <m:sup>
+                <m:d>
+                  <m:dPr>
+                    <m:ctrlPr>
+                      <w:rPr>
+                        <w:rFonts w:ascii="Cambria Math" w:hAnsi="Cambria Math"/>
+                        <w:i/>
+                        <w:iCs/>
+                      </w:rPr>
+                    </m:ctrlPr>
+                  </m:dPr>
+                  <m:e>
+                    <m:r>
+                      <w:rPr>
+                        <w:rFonts w:ascii="Cambria Math" w:hAnsi="Cambria Math"/>
+                      </w:rPr>
+                      <m:t>k</m:t>
+                    </m:r>
+                  </m:e>
+                </m:d>
+              </m:sup>
+            </m:sSubSup>
+            <m:r>
+              <w:rPr>
+                <w:rFonts w:ascii="Cambria Math" w:hAnsi="Cambria Math"/>
+              </w:rPr>
+              <m:t>:</m:t>
+            </m:r>
+            <m:sSub>
+              <m:sSubPr>
+                <m:ctrlPr>
+                  <w:rPr>
+                    <w:rFonts w:ascii="Cambria Math" w:hAnsi="Cambria Math"/>
+                    <w:i/>
+                    <w:iCs/>
+                  </w:rPr>
+                </m:ctrlPr>
+              </m:sSubPr>
+              <m:e>
+                <m:r>
+                  <w:rPr>
+                    <w:rFonts w:ascii="Cambria Math" w:hAnsi="Cambria Math"/>
+                  </w:rPr>
+                  <m:t>z</m:t>
+                </m:r>
+              </m:e>
+              <m:sub>
+                <m:r>
+                  <w:rPr>
+                    <w:rFonts w:ascii="Cambria Math" w:hAnsi="Cambria Math"/>
+                  </w:rPr>
+                  <m:t>i</m:t>
+                </m:r>
+              </m:sub>
+            </m:sSub>
+            <m:r>
+              <w:rPr>
+                <w:rFonts w:ascii="Cambria Math" w:hAnsi="Cambria Math"/>
+              </w:rPr>
+              <m:t>=</m:t>
+            </m:r>
+            <m:r>
+              <w:rPr>
+                <w:rFonts w:ascii="Cambria Math" w:hAnsi="Cambria Math"/>
+              </w:rPr>
+              <m:t>k</m:t>
+            </m:r>
+          </m:e>
+        </m:d>
+      </m:oMath>
+      <w:r>
+        <w:rPr>
+          <w:iCs/>
+        </w:rPr>
+        <w:t xml:space="preserve">, since </w:t>
+      </w:r>
+      <m:oMath>
+        <m:sSub>
+          <m:sSubPr>
+            <m:ctrlPr>
+              <w:rPr>
+                <w:rFonts w:ascii="Cambria Math" w:hAnsi="Cambria Math"/>
+                <w:i/>
+                <w:iCs/>
+              </w:rPr>
+            </m:ctrlPr>
+          </m:sSubPr>
+          <m:e>
+            <m:r>
+              <w:rPr>
+                <w:rFonts w:ascii="Cambria Math" w:hAnsi="Cambria Math"/>
+              </w:rPr>
+              <m:t>y</m:t>
+            </m:r>
+          </m:e>
+          <m:sub>
+            <m:r>
+              <w:rPr>
+                <w:rFonts w:ascii="Cambria Math" w:hAnsi="Cambria Math"/>
+              </w:rPr>
+              <m:t>i</m:t>
+            </m:r>
+          </m:sub>
+        </m:sSub>
+      </m:oMath>
+      <w:r>
+        <w:rPr>
+          <w:iCs/>
+        </w:rPr>
+        <w:t xml:space="preserve"> is observed for </w:t>
+      </w:r>
+      <m:oMath>
+        <m:sSub>
+          <m:sSubPr>
+            <m:ctrlPr>
+              <w:rPr>
+                <w:rFonts w:ascii="Cambria Math" w:hAnsi="Cambria Math"/>
+                <w:i/>
+                <w:iCs/>
+              </w:rPr>
+            </m:ctrlPr>
+          </m:sSubPr>
+          <m:e>
+            <m:r>
+              <w:rPr>
+                <w:rFonts w:ascii="Cambria Math" w:hAnsi="Cambria Math"/>
+              </w:rPr>
+              <m:t>z</m:t>
+            </m:r>
+          </m:e>
+          <m:sub>
+            <m:r>
+              <w:rPr>
+                <w:rFonts w:ascii="Cambria Math" w:hAnsi="Cambria Math"/>
+              </w:rPr>
+              <m:t>i</m:t>
+            </m:r>
+          </m:sub>
+        </m:sSub>
+        <m:r>
+          <w:rPr>
+            <w:rFonts w:ascii="Cambria Math" w:hAnsi="Cambria Math"/>
+          </w:rPr>
+          <m:t>=</m:t>
+        </m:r>
+        <m:r>
+          <w:rPr>
+            <w:rFonts w:ascii="Cambria Math" w:hAnsi="Cambria Math"/>
+          </w:rPr>
+          <m:t>k</m:t>
+        </m:r>
+      </m:oMath>
+      <w:r>
+        <w:rPr>
+          <w:iCs/>
+        </w:rPr>
+        <w:t xml:space="preserve">. </w:t>
+      </w:r>
+      <w:r>
+        <w:rPr>
+          <w:iCs/>
+          <w:color w:val="FF0000"/>
+        </w:rPr>
+        <w:t>So, after a few iterations, the algorithm will just stop searching. It will even stop at some totally irrational results sometimes</w:t>
+      </w:r>
+      <w:r>
+        <w:rPr>
+          <w:iCs/>
+        </w:rPr>
+        <w:t>.</w:t>
+      </w:r>
+    </w:p>
+    <w:p>
+      <w:pPr>
+        <w:pStyle w:val="ListParagraph"/>
+        <w:numPr>
+          <w:ilvl w:val="0"/>
+          <w:numId w:val="1"/>
+        </w:numPr>
+      </w:pPr>
+      <w:r>
+        <w:t xml:space="preserve">The previous method is not robust… When change the variance of </w:t>
+      </w:r>
+      <m:oMath>
+        <m:sSub>
+          <m:sSubPr>
+            <m:ctrlPr>
+              <w:rPr>
+                <w:rFonts w:ascii="Cambria Math" w:hAnsi="Cambria Math"/>
+                <w:i/>
+              </w:rPr>
+            </m:ctrlPr>
+          </m:sSubPr>
+          <m:e>
+            <m:r>
+              <w:rPr>
+                <w:rFonts w:ascii="Cambria Math" w:hAnsi="Cambria Math"/>
+              </w:rPr>
+              <m:t>c</m:t>
+            </m:r>
+          </m:e>
+          <m:sub>
+            <m:r>
+              <w:rPr>
+                <w:rFonts w:ascii="Cambria Math" w:hAnsi="Cambria Math"/>
+              </w:rPr>
+              <m:t>i</m:t>
+            </m:r>
+          </m:sub>
+        </m:sSub>
+      </m:oMath>
+      <w:r>
+        <w:t xml:space="preserve"> or change </w:t>
+      </w:r>
+      <m:oMath>
+        <m:r>
+          <w:rPr>
+            <w:rFonts w:ascii="Cambria Math" w:hAnsi="Cambria Math"/>
+          </w:rPr>
+          <m:t>p</m:t>
+        </m:r>
+      </m:oMath>
+      <w:r>
+        <w:t>, the results will change a lot.</w:t>
+      </w:r>
+    </w:p>
+    <w:p>
+      <w:pPr>
+        <w:pStyle w:val="ListParagraph"/>
+        <w:numPr>
+          <w:ilvl w:val="0"/>
+          <w:numId w:val="1"/>
+        </w:numPr>
+      </w:pPr>
+      <w:r>
+        <w:t>The new method just does a more detailed clustering, not only consider the waveform but also take amplitude into consideration.</w:t>
+      </w:r>
+    </w:p>
     <w:p/>
     <w:p>
       <w:pPr>
@@ -4406,6 +5813,103 @@
     </w:sectPr>
   </w:body>
 </w:document>
+</file>
+
+<file path=word/numbering.xml><?xml version="1.0" encoding="utf-8"?>
+<w:numbering xmlns:wpc="http://schemas.microsoft.com/office/word/2010/wordprocessingCanvas" xmlns:cx="http://schemas.microsoft.com/office/drawing/2014/chartex" xmlns:cx1="http://schemas.microsoft.com/office/drawing/2015/9/8/chartex" xmlns:cx2="http://schemas.microsoft.com/office/drawing/2015/10/21/chartex" xmlns:cx3="http://schemas.microsoft.com/office/drawing/2016/5/9/chartex" xmlns:cx4="http://schemas.microsoft.com/office/drawing/2016/5/10/chartex" xmlns:cx5="http://schemas.microsoft.com/office/drawing/2016/5/11/chartex" xmlns:cx6="http://schemas.microsoft.com/office/drawing/2016/5/12/chartex" xmlns:cx7="http://schemas.microsoft.com/office/drawing/2016/5/13/chartex" xmlns:cx8="http://schemas.microsoft.com/office/drawing/2016/5/14/chartex" xmlns:mc="http://schemas.openxmlformats.org/markup-compatibility/2006" xmlns:aink="http://schemas.microsoft.com/office/drawing/2016/ink" xmlns:am3d="http://schemas.microsoft.com/office/drawing/2017/model3d" xmlns:o="urn:schemas-microsoft-com:office:office" xmlns:r="http://schemas.openxmlformats.org/officeDocument/2006/relationships" xmlns:m="http://schemas.openxmlformats.org/officeDocument/2006/math" xmlns:v="urn:schemas-microsoft-com:vml" xmlns:wp14="http://schemas.microsoft.com/office/word/2010/wordprocessingDrawing" xmlns:wp="http://schemas.openxmlformats.org/drawingml/2006/wordprocessingDrawing" xmlns:w10="urn:schemas-microsoft-com:office:word" xmlns:w="http://schemas.openxmlformats.org/wordprocessingml/2006/main" xmlns:w14="http://schemas.microsoft.com/office/word/2010/wordml" xmlns:w15="http://schemas.microsoft.com/office/word/2012/wordml" xmlns:w16cex="http://schemas.microsoft.com/office/word/2018/wordml/cex" xmlns:w16cid="http://schemas.microsoft.com/office/word/2016/wordml/cid" xmlns:w16="http://schemas.microsoft.com/office/word/2018/wordml" xmlns:w16sdtdh="http://schemas.microsoft.com/office/word/2020/wordml/sdtdatahash" xmlns:w16se="http://schemas.microsoft.com/office/word/2015/wordml/symex" xmlns:wpg="http://schemas.microsoft.com/office/word/2010/wordprocessingGroup" xmlns:wpi="http://schemas.microsoft.com/office/word/2010/wordprocessingInk" xmlns:wne="http://schemas.microsoft.com/office/word/2006/wordml" xmlns:wps="http://schemas.microsoft.com/office/word/2010/wordprocessingShape" mc:Ignorable="w14 w15 w16se w16cid w16 w16cex w16sdtdh wp14">
+  <w:abstractNum w:abstractNumId="0" w15:restartNumberingAfterBreak="0">
+    <w:nsid w:val="69DA28D6"/>
+    <w:multiLevelType w:val="hybridMultilevel"/>
+    <w:tmpl w:val="C1AECF02"/>
+    <w:lvl w:ilvl="0" w:tplc="0409000F">
+      <w:start w:val="1"/>
+      <w:numFmt w:val="decimal"/>
+      <w:lvlText w:val="%1."/>
+      <w:lvlJc w:val="left"/>
+      <w:pPr>
+        <w:ind w:left="720" w:hanging="360"/>
+      </w:pPr>
+      <w:rPr>
+        <w:rFonts w:hint="default"/>
+      </w:rPr>
+    </w:lvl>
+    <w:lvl w:ilvl="1" w:tplc="04090019" w:tentative="1">
+      <w:start w:val="1"/>
+      <w:numFmt w:val="lowerLetter"/>
+      <w:lvlText w:val="%2."/>
+      <w:lvlJc w:val="left"/>
+      <w:pPr>
+        <w:ind w:left="1440" w:hanging="360"/>
+      </w:pPr>
+    </w:lvl>
+    <w:lvl w:ilvl="2" w:tplc="0409001B" w:tentative="1">
+      <w:start w:val="1"/>
+      <w:numFmt w:val="lowerRoman"/>
+      <w:lvlText w:val="%3."/>
+      <w:lvlJc w:val="right"/>
+      <w:pPr>
+        <w:ind w:left="2160" w:hanging="180"/>
+      </w:pPr>
+    </w:lvl>
+    <w:lvl w:ilvl="3" w:tplc="0409000F" w:tentative="1">
+      <w:start w:val="1"/>
+      <w:numFmt w:val="decimal"/>
+      <w:lvlText w:val="%4."/>
+      <w:lvlJc w:val="left"/>
+      <w:pPr>
+        <w:ind w:left="2880" w:hanging="360"/>
+      </w:pPr>
+    </w:lvl>
+    <w:lvl w:ilvl="4" w:tplc="04090019" w:tentative="1">
+      <w:start w:val="1"/>
+      <w:numFmt w:val="lowerLetter"/>
+      <w:lvlText w:val="%5."/>
+      <w:lvlJc w:val="left"/>
+      <w:pPr>
+        <w:ind w:left="3600" w:hanging="360"/>
+      </w:pPr>
+    </w:lvl>
+    <w:lvl w:ilvl="5" w:tplc="0409001B" w:tentative="1">
+      <w:start w:val="1"/>
+      <w:numFmt w:val="lowerRoman"/>
+      <w:lvlText w:val="%6."/>
+      <w:lvlJc w:val="right"/>
+      <w:pPr>
+        <w:ind w:left="4320" w:hanging="180"/>
+      </w:pPr>
+    </w:lvl>
+    <w:lvl w:ilvl="6" w:tplc="0409000F" w:tentative="1">
+      <w:start w:val="1"/>
+      <w:numFmt w:val="decimal"/>
+      <w:lvlText w:val="%7."/>
+      <w:lvlJc w:val="left"/>
+      <w:pPr>
+        <w:ind w:left="5040" w:hanging="360"/>
+      </w:pPr>
+    </w:lvl>
+    <w:lvl w:ilvl="7" w:tplc="04090019" w:tentative="1">
+      <w:start w:val="1"/>
+      <w:numFmt w:val="lowerLetter"/>
+      <w:lvlText w:val="%8."/>
+      <w:lvlJc w:val="left"/>
+      <w:pPr>
+        <w:ind w:left="5760" w:hanging="360"/>
+      </w:pPr>
+    </w:lvl>
+    <w:lvl w:ilvl="8" w:tplc="0409001B" w:tentative="1">
+      <w:start w:val="1"/>
+      <w:numFmt w:val="lowerRoman"/>
+      <w:lvlText w:val="%9."/>
+      <w:lvlJc w:val="right"/>
+      <w:pPr>
+        <w:ind w:left="6480" w:hanging="180"/>
+      </w:pPr>
+    </w:lvl>
+  </w:abstractNum>
+  <w:num w:numId="1">
+    <w:abstractNumId w:val="0"/>
+  </w:num>
+</w:numbering>
 </file>
 
 <file path=word/styles.xml><?xml version="1.0" encoding="utf-8"?>
@@ -4862,6 +6366,17 @@
       </w:tblBorders>
     </w:tblPr>
   </w:style>
+  <w:style w:type="paragraph" w:styleId="ListParagraph">
+    <w:name w:val="List Paragraph"/>
+    <w:basedOn w:val="Normal"/>
+    <w:uiPriority w:val="34"/>
+    <w:qFormat/>
+    <w:rsid w:val="00735C83"/>
+    <w:pPr>
+      <w:ind w:left="720"/>
+      <w:contextualSpacing/>
+    </w:pPr>
+  </w:style>
 </w:styles>
 </file>
 

</xml_diff>

<commit_message>
add p = 2
</commit_message>
<xml_diff>
--- a/documents/new_model.docx
+++ b/documents/new_model.docx
@@ -8000,137 +8000,346 @@
         </m:r>
       </m:oMath>
       <w:r>
+        <w:t xml:space="preserve"> and </w:t>
+      </w:r>
+      <m:oMath>
+        <m:r>
+          <w:rPr>
+            <w:rFonts w:ascii="Cambria Math" w:hAnsi="Cambria Math"/>
+          </w:rPr>
+          <m:t>p=2</m:t>
+        </m:r>
+      </m:oMath>
+      <w:r>
         <w:t xml:space="preserve"> </w:t>
       </w:r>
       <w:r>
         <w:t>to save time.</w:t>
+      </w:r>
+    </w:p>
+    <w:tbl>
+      <w:tblPr>
+        <w:tblStyle w:val="TableGrid"/>
+        <w:tblW w:w="0" w:type="auto"/>
+        <w:tblLook w:val="04A0" w:firstRow="1" w:lastRow="0" w:firstColumn="1" w:lastColumn="0" w:noHBand="0" w:noVBand="1"/>
+      </w:tblPr>
+      <w:tblGrid>
+        <w:gridCol w:w="551"/>
+        <w:gridCol w:w="4399"/>
+        <w:gridCol w:w="4400"/>
+      </w:tblGrid>
+      <w:tr>
+        <w:tc>
+          <w:tcPr>
+            <w:tcW w:w="551" w:type="dxa"/>
+          </w:tcPr>
+          <w:p/>
+        </w:tc>
+        <w:tc>
+          <w:tcPr>
+            <w:tcW w:w="4399" w:type="dxa"/>
+          </w:tcPr>
+          <w:p>
+            <w:r>
+              <w:t>trace</w:t>
+            </w:r>
+          </w:p>
+        </w:tc>
+        <w:tc>
+          <w:tcPr>
+            <w:tcW w:w="4400" w:type="dxa"/>
+          </w:tcPr>
+          <w:p>
+            <w:r>
+              <w:t>Fit at iteration 20</w:t>
+            </w:r>
+          </w:p>
+        </w:tc>
+      </w:tr>
+      <w:tr>
+        <w:tc>
+          <w:tcPr>
+            <w:tcW w:w="551" w:type="dxa"/>
+          </w:tcPr>
+          <w:p>
+            <w:r>
+              <w:t>P=1</w:t>
+            </w:r>
+          </w:p>
+        </w:tc>
+        <w:tc>
+          <w:tcPr>
+            <w:tcW w:w="4399" w:type="dxa"/>
+          </w:tcPr>
+          <w:p>
+            <w:r>
+              <w:rPr>
+                <w:noProof/>
+              </w:rPr>
+              <w:drawing>
+                <wp:inline distT="0" distB="0" distL="0" distR="0" wp14:anchorId="186C644C" wp14:editId="6AC9B7A5">
+                  <wp:extent cx="2606040" cy="1947672"/>
+                  <wp:effectExtent l="0" t="0" r="0" b="0"/>
+                  <wp:docPr id="24" name="Picture 24"/>
+                  <wp:cNvGraphicFramePr>
+                    <a:graphicFrameLocks xmlns:a="http://schemas.openxmlformats.org/drawingml/2006/main" noChangeAspect="1"/>
+                  </wp:cNvGraphicFramePr>
+                  <a:graphic xmlns:a="http://schemas.openxmlformats.org/drawingml/2006/main">
+                    <a:graphicData uri="http://schemas.openxmlformats.org/drawingml/2006/picture">
+                      <pic:pic xmlns:pic="http://schemas.openxmlformats.org/drawingml/2006/picture">
+                        <pic:nvPicPr>
+                          <pic:cNvPr id="0" name="Picture 10"/>
+                          <pic:cNvPicPr>
+                            <a:picLocks noChangeAspect="1" noChangeArrowheads="1"/>
+                          </pic:cNvPicPr>
+                        </pic:nvPicPr>
+                        <pic:blipFill>
+                          <a:blip r:embed="rId10">
+                            <a:extLst>
+                              <a:ext uri="{28A0092B-C50C-407E-A947-70E740481C1C}">
+                                <a14:useLocalDpi xmlns:a14="http://schemas.microsoft.com/office/drawing/2010/main" val="0"/>
+                              </a:ext>
+                            </a:extLst>
+                          </a:blip>
+                          <a:srcRect/>
+                          <a:stretch>
+                            <a:fillRect/>
+                          </a:stretch>
+                        </pic:blipFill>
+                        <pic:spPr bwMode="auto">
+                          <a:xfrm>
+                            <a:off x="0" y="0"/>
+                            <a:ext cx="2606040" cy="1947672"/>
+                          </a:xfrm>
+                          <a:prstGeom prst="rect">
+                            <a:avLst/>
+                          </a:prstGeom>
+                          <a:noFill/>
+                          <a:ln>
+                            <a:noFill/>
+                          </a:ln>
+                        </pic:spPr>
+                      </pic:pic>
+                    </a:graphicData>
+                  </a:graphic>
+                </wp:inline>
+              </w:drawing>
+            </w:r>
+          </w:p>
+        </w:tc>
+        <w:tc>
+          <w:tcPr>
+            <w:tcW w:w="4400" w:type="dxa"/>
+          </w:tcPr>
+          <w:p>
+            <w:r>
+              <w:rPr>
+                <w:noProof/>
+              </w:rPr>
+              <w:drawing>
+                <wp:inline distT="0" distB="0" distL="0" distR="0" wp14:anchorId="3E49156A" wp14:editId="57972E8D">
+                  <wp:extent cx="2606040" cy="1947672"/>
+                  <wp:effectExtent l="0" t="0" r="0" b="0"/>
+                  <wp:docPr id="25" name="Picture 25"/>
+                  <wp:cNvGraphicFramePr>
+                    <a:graphicFrameLocks xmlns:a="http://schemas.openxmlformats.org/drawingml/2006/main" noChangeAspect="1"/>
+                  </wp:cNvGraphicFramePr>
+                  <a:graphic xmlns:a="http://schemas.openxmlformats.org/drawingml/2006/main">
+                    <a:graphicData uri="http://schemas.openxmlformats.org/drawingml/2006/picture">
+                      <pic:pic xmlns:pic="http://schemas.openxmlformats.org/drawingml/2006/picture">
+                        <pic:nvPicPr>
+                          <pic:cNvPr id="0" name="Picture 11"/>
+                          <pic:cNvPicPr>
+                            <a:picLocks noChangeAspect="1" noChangeArrowheads="1"/>
+                          </pic:cNvPicPr>
+                        </pic:nvPicPr>
+                        <pic:blipFill>
+                          <a:blip r:embed="rId11">
+                            <a:extLst>
+                              <a:ext uri="{28A0092B-C50C-407E-A947-70E740481C1C}">
+                                <a14:useLocalDpi xmlns:a14="http://schemas.microsoft.com/office/drawing/2010/main" val="0"/>
+                              </a:ext>
+                            </a:extLst>
+                          </a:blip>
+                          <a:srcRect/>
+                          <a:stretch>
+                            <a:fillRect/>
+                          </a:stretch>
+                        </pic:blipFill>
+                        <pic:spPr bwMode="auto">
+                          <a:xfrm>
+                            <a:off x="0" y="0"/>
+                            <a:ext cx="2606040" cy="1947672"/>
+                          </a:xfrm>
+                          <a:prstGeom prst="rect">
+                            <a:avLst/>
+                          </a:prstGeom>
+                          <a:noFill/>
+                          <a:ln>
+                            <a:noFill/>
+                          </a:ln>
+                        </pic:spPr>
+                      </pic:pic>
+                    </a:graphicData>
+                  </a:graphic>
+                </wp:inline>
+              </w:drawing>
+            </w:r>
+          </w:p>
+        </w:tc>
+      </w:tr>
+      <w:tr>
+        <w:tc>
+          <w:tcPr>
+            <w:tcW w:w="551" w:type="dxa"/>
+          </w:tcPr>
+          <w:p>
+            <w:r>
+              <w:t>P=2</w:t>
+            </w:r>
+          </w:p>
+        </w:tc>
+        <w:tc>
+          <w:tcPr>
+            <w:tcW w:w="4399" w:type="dxa"/>
+          </w:tcPr>
+          <w:p>
+            <w:r>
+              <w:rPr>
+                <w:noProof/>
+              </w:rPr>
+              <w:drawing>
+                <wp:inline distT="0" distB="0" distL="0" distR="0" wp14:anchorId="731640E3" wp14:editId="5DE1A991">
+                  <wp:extent cx="2606040" cy="1947672"/>
+                  <wp:effectExtent l="0" t="0" r="0" b="0"/>
+                  <wp:docPr id="6" name="Picture 6"/>
+                  <wp:cNvGraphicFramePr>
+                    <a:graphicFrameLocks xmlns:a="http://schemas.openxmlformats.org/drawingml/2006/main" noChangeAspect="1"/>
+                  </wp:cNvGraphicFramePr>
+                  <a:graphic xmlns:a="http://schemas.openxmlformats.org/drawingml/2006/main">
+                    <a:graphicData uri="http://schemas.openxmlformats.org/drawingml/2006/picture">
+                      <pic:pic xmlns:pic="http://schemas.openxmlformats.org/drawingml/2006/picture">
+                        <pic:nvPicPr>
+                          <pic:cNvPr id="0" name="Picture 1"/>
+                          <pic:cNvPicPr>
+                            <a:picLocks noChangeAspect="1" noChangeArrowheads="1"/>
+                          </pic:cNvPicPr>
+                        </pic:nvPicPr>
+                        <pic:blipFill>
+                          <a:blip r:embed="rId12">
+                            <a:extLst>
+                              <a:ext uri="{28A0092B-C50C-407E-A947-70E740481C1C}">
+                                <a14:useLocalDpi xmlns:a14="http://schemas.microsoft.com/office/drawing/2010/main" val="0"/>
+                              </a:ext>
+                            </a:extLst>
+                          </a:blip>
+                          <a:srcRect/>
+                          <a:stretch>
+                            <a:fillRect/>
+                          </a:stretch>
+                        </pic:blipFill>
+                        <pic:spPr bwMode="auto">
+                          <a:xfrm>
+                            <a:off x="0" y="0"/>
+                            <a:ext cx="2606040" cy="1947672"/>
+                          </a:xfrm>
+                          <a:prstGeom prst="rect">
+                            <a:avLst/>
+                          </a:prstGeom>
+                          <a:noFill/>
+                          <a:ln>
+                            <a:noFill/>
+                          </a:ln>
+                        </pic:spPr>
+                      </pic:pic>
+                    </a:graphicData>
+                  </a:graphic>
+                </wp:inline>
+              </w:drawing>
+            </w:r>
+          </w:p>
+        </w:tc>
+        <w:tc>
+          <w:tcPr>
+            <w:tcW w:w="4400" w:type="dxa"/>
+          </w:tcPr>
+          <w:p>
+            <w:r>
+              <w:rPr>
+                <w:noProof/>
+              </w:rPr>
+              <w:drawing>
+                <wp:inline distT="0" distB="0" distL="0" distR="0" wp14:anchorId="6D83D53A" wp14:editId="3533116B">
+                  <wp:extent cx="2606040" cy="1947672"/>
+                  <wp:effectExtent l="0" t="0" r="0" b="0"/>
+                  <wp:docPr id="7" name="Picture 7"/>
+                  <wp:cNvGraphicFramePr>
+                    <a:graphicFrameLocks xmlns:a="http://schemas.openxmlformats.org/drawingml/2006/main" noChangeAspect="1"/>
+                  </wp:cNvGraphicFramePr>
+                  <a:graphic xmlns:a="http://schemas.openxmlformats.org/drawingml/2006/main">
+                    <a:graphicData uri="http://schemas.openxmlformats.org/drawingml/2006/picture">
+                      <pic:pic xmlns:pic="http://schemas.openxmlformats.org/drawingml/2006/picture">
+                        <pic:nvPicPr>
+                          <pic:cNvPr id="0" name="Picture 2"/>
+                          <pic:cNvPicPr>
+                            <a:picLocks noChangeAspect="1" noChangeArrowheads="1"/>
+                          </pic:cNvPicPr>
+                        </pic:nvPicPr>
+                        <pic:blipFill>
+                          <a:blip r:embed="rId13">
+                            <a:extLst>
+                              <a:ext uri="{28A0092B-C50C-407E-A947-70E740481C1C}">
+                                <a14:useLocalDpi xmlns:a14="http://schemas.microsoft.com/office/drawing/2010/main" val="0"/>
+                              </a:ext>
+                            </a:extLst>
+                          </a:blip>
+                          <a:srcRect/>
+                          <a:stretch>
+                            <a:fillRect/>
+                          </a:stretch>
+                        </pic:blipFill>
+                        <pic:spPr bwMode="auto">
+                          <a:xfrm>
+                            <a:off x="0" y="0"/>
+                            <a:ext cx="2606040" cy="1947672"/>
+                          </a:xfrm>
+                          <a:prstGeom prst="rect">
+                            <a:avLst/>
+                          </a:prstGeom>
+                          <a:noFill/>
+                          <a:ln>
+                            <a:noFill/>
+                          </a:ln>
+                        </pic:spPr>
+                      </pic:pic>
+                    </a:graphicData>
+                  </a:graphic>
+                </wp:inline>
+              </w:drawing>
+            </w:r>
+          </w:p>
+        </w:tc>
+      </w:tr>
+    </w:tbl>
+    <w:p/>
+    <w:p/>
+    <w:p/>
+    <w:p>
+      <w:r>
+        <w:t xml:space="preserve">OK, perfect. Let’s see what happens </w:t>
+      </w:r>
+      <w:r>
+        <w:t>in a more challenging setting.</w:t>
       </w:r>
     </w:p>
     <w:p>
-      <w:r>
+      <w:pPr>
         <w:rPr>
-          <w:noProof/>
+          <w:b/>
+          <w:bCs/>
+          <w:color w:val="FF0000"/>
         </w:rPr>
-        <w:drawing>
-          <wp:inline distT="0" distB="0" distL="0" distR="0" wp14:anchorId="15CE927D" wp14:editId="00690767">
-            <wp:extent cx="2430309" cy="1820849"/>
-            <wp:effectExtent l="0" t="0" r="0" b="0"/>
-            <wp:docPr id="24" name="Picture 24"/>
-            <wp:cNvGraphicFramePr>
-              <a:graphicFrameLocks xmlns:a="http://schemas.openxmlformats.org/drawingml/2006/main" noChangeAspect="1"/>
-            </wp:cNvGraphicFramePr>
-            <a:graphic xmlns:a="http://schemas.openxmlformats.org/drawingml/2006/main">
-              <a:graphicData uri="http://schemas.openxmlformats.org/drawingml/2006/picture">
-                <pic:pic xmlns:pic="http://schemas.openxmlformats.org/drawingml/2006/picture">
-                  <pic:nvPicPr>
-                    <pic:cNvPr id="0" name="Picture 10"/>
-                    <pic:cNvPicPr>
-                      <a:picLocks noChangeAspect="1" noChangeArrowheads="1"/>
-                    </pic:cNvPicPr>
-                  </pic:nvPicPr>
-                  <pic:blipFill>
-                    <a:blip r:embed="rId10">
-                      <a:extLst>
-                        <a:ext uri="{28A0092B-C50C-407E-A947-70E740481C1C}">
-                          <a14:useLocalDpi xmlns:a14="http://schemas.microsoft.com/office/drawing/2010/main" val="0"/>
-                        </a:ext>
-                      </a:extLst>
-                    </a:blip>
-                    <a:srcRect/>
-                    <a:stretch>
-                      <a:fillRect/>
-                    </a:stretch>
-                  </pic:blipFill>
-                  <pic:spPr bwMode="auto">
-                    <a:xfrm>
-                      <a:off x="0" y="0"/>
-                      <a:ext cx="2439094" cy="1827431"/>
-                    </a:xfrm>
-                    <a:prstGeom prst="rect">
-                      <a:avLst/>
-                    </a:prstGeom>
-                    <a:noFill/>
-                    <a:ln>
-                      <a:noFill/>
-                    </a:ln>
-                  </pic:spPr>
-                </pic:pic>
-              </a:graphicData>
-            </a:graphic>
-          </wp:inline>
-        </w:drawing>
-      </w:r>
-    </w:p>
-    <w:p>
-      <w:r>
-        <w:t>The fitting in iteration 20</w:t>
-      </w:r>
-    </w:p>
-    <w:p>
-      <w:r>
-        <w:rPr>
-          <w:noProof/>
-        </w:rPr>
-        <w:drawing>
-          <wp:inline distT="0" distB="0" distL="0" distR="0" wp14:anchorId="3F770DAD" wp14:editId="012D658C">
-            <wp:extent cx="2560320" cy="1918256"/>
-            <wp:effectExtent l="0" t="0" r="0" b="0"/>
-            <wp:docPr id="25" name="Picture 25"/>
-            <wp:cNvGraphicFramePr>
-              <a:graphicFrameLocks xmlns:a="http://schemas.openxmlformats.org/drawingml/2006/main" noChangeAspect="1"/>
-            </wp:cNvGraphicFramePr>
-            <a:graphic xmlns:a="http://schemas.openxmlformats.org/drawingml/2006/main">
-              <a:graphicData uri="http://schemas.openxmlformats.org/drawingml/2006/picture">
-                <pic:pic xmlns:pic="http://schemas.openxmlformats.org/drawingml/2006/picture">
-                  <pic:nvPicPr>
-                    <pic:cNvPr id="0" name="Picture 11"/>
-                    <pic:cNvPicPr>
-                      <a:picLocks noChangeAspect="1" noChangeArrowheads="1"/>
-                    </pic:cNvPicPr>
-                  </pic:nvPicPr>
-                  <pic:blipFill>
-                    <a:blip r:embed="rId11">
-                      <a:extLst>
-                        <a:ext uri="{28A0092B-C50C-407E-A947-70E740481C1C}">
-                          <a14:useLocalDpi xmlns:a14="http://schemas.microsoft.com/office/drawing/2010/main" val="0"/>
-                        </a:ext>
-                      </a:extLst>
-                    </a:blip>
-                    <a:srcRect/>
-                    <a:stretch>
-                      <a:fillRect/>
-                    </a:stretch>
-                  </pic:blipFill>
-                  <pic:spPr bwMode="auto">
-                    <a:xfrm>
-                      <a:off x="0" y="0"/>
-                      <a:ext cx="2567726" cy="1923805"/>
-                    </a:xfrm>
-                    <a:prstGeom prst="rect">
-                      <a:avLst/>
-                    </a:prstGeom>
-                    <a:noFill/>
-                    <a:ln>
-                      <a:noFill/>
-                    </a:ln>
-                  </pic:spPr>
-                </pic:pic>
-              </a:graphicData>
-            </a:graphic>
-          </wp:inline>
-        </w:drawing>
-      </w:r>
-    </w:p>
-    <w:p/>
-    <w:p>
-      <w:r>
-        <w:t xml:space="preserve">OK, perfect. Let’s see what happens </w:t>
-      </w:r>
-      <w:r>
-        <w:t>in a more challenging setting.</w:t>
-      </w:r>
-    </w:p>
-    <w:p>
+      </w:pPr>
       <w:r>
         <w:rPr>
           <w:b/>
@@ -8142,13 +8351,26 @@
       </w:r>
     </w:p>
     <w:p>
+      <m:oMath>
+        <m:r>
+          <w:rPr>
+            <w:rFonts w:ascii="Cambria Math" w:hAnsi="Cambria Math"/>
+          </w:rPr>
+          <m:t>p=1</m:t>
+        </m:r>
+      </m:oMath>
+      <w:r>
+        <w:t>:</w:t>
+      </w:r>
+    </w:p>
+    <w:p>
       <w:r>
         <w:rPr>
           <w:noProof/>
         </w:rPr>
         <w:drawing>
-          <wp:inline distT="0" distB="0" distL="0" distR="0" wp14:anchorId="70731CDE" wp14:editId="044E9560">
-            <wp:extent cx="3116911" cy="2335268"/>
+          <wp:inline distT="0" distB="0" distL="0" distR="0" wp14:anchorId="70731CDE" wp14:editId="4A9A365D">
+            <wp:extent cx="3118104" cy="2331720"/>
             <wp:effectExtent l="0" t="0" r="0" b="0"/>
             <wp:docPr id="15" name="Picture 15"/>
             <wp:cNvGraphicFramePr>
@@ -8164,7 +8386,7 @@
                     </pic:cNvPicPr>
                   </pic:nvPicPr>
                   <pic:blipFill>
-                    <a:blip r:embed="rId12">
+                    <a:blip r:embed="rId14">
                       <a:extLst>
                         <a:ext uri="{28A0092B-C50C-407E-A947-70E740481C1C}">
                           <a14:useLocalDpi xmlns:a14="http://schemas.microsoft.com/office/drawing/2010/main" val="0"/>
@@ -8179,7 +8401,7 @@
                   <pic:spPr bwMode="auto">
                     <a:xfrm>
                       <a:off x="0" y="0"/>
-                      <a:ext cx="3125810" cy="2341935"/>
+                      <a:ext cx="3118104" cy="2331720"/>
                     </a:xfrm>
                     <a:prstGeom prst="rect">
                       <a:avLst/>
@@ -8268,7 +8490,7 @@
                           </pic:cNvPicPr>
                         </pic:nvPicPr>
                         <pic:blipFill>
-                          <a:blip r:embed="rId13">
+                          <a:blip r:embed="rId15">
                             <a:extLst>
                               <a:ext uri="{28A0092B-C50C-407E-A947-70E740481C1C}">
                                 <a14:useLocalDpi xmlns:a14="http://schemas.microsoft.com/office/drawing/2010/main" val="0"/>
@@ -8323,128 +8545,6 @@
                       <pic:pic xmlns:pic="http://schemas.openxmlformats.org/drawingml/2006/picture">
                         <pic:nvPicPr>
                           <pic:cNvPr id="0" name="Picture 6"/>
-                          <pic:cNvPicPr>
-                            <a:picLocks noChangeAspect="1" noChangeArrowheads="1"/>
-                          </pic:cNvPicPr>
-                        </pic:nvPicPr>
-                        <pic:blipFill>
-                          <a:blip r:embed="rId14">
-                            <a:extLst>
-                              <a:ext uri="{28A0092B-C50C-407E-A947-70E740481C1C}">
-                                <a14:useLocalDpi xmlns:a14="http://schemas.microsoft.com/office/drawing/2010/main" val="0"/>
-                              </a:ext>
-                            </a:extLst>
-                          </a:blip>
-                          <a:srcRect/>
-                          <a:stretch>
-                            <a:fillRect/>
-                          </a:stretch>
-                        </pic:blipFill>
-                        <pic:spPr bwMode="auto">
-                          <a:xfrm>
-                            <a:off x="0" y="0"/>
-                            <a:ext cx="2350008" cy="1755648"/>
-                          </a:xfrm>
-                          <a:prstGeom prst="rect">
-                            <a:avLst/>
-                          </a:prstGeom>
-                          <a:noFill/>
-                          <a:ln>
-                            <a:noFill/>
-                          </a:ln>
-                        </pic:spPr>
-                      </pic:pic>
-                    </a:graphicData>
-                  </a:graphic>
-                </wp:inline>
-              </w:drawing>
-            </w:r>
-          </w:p>
-        </w:tc>
-        <w:tc>
-          <w:tcPr>
-            <w:tcW w:w="3930" w:type="dxa"/>
-          </w:tcPr>
-          <w:p>
-            <w:r>
-              <w:rPr>
-                <w:noProof/>
-              </w:rPr>
-              <w:drawing>
-                <wp:inline distT="0" distB="0" distL="0" distR="0" wp14:anchorId="01BC7A05" wp14:editId="28840DB3">
-                  <wp:extent cx="2350008" cy="1755648"/>
-                  <wp:effectExtent l="0" t="0" r="0" b="0"/>
-                  <wp:docPr id="22" name="Picture 22"/>
-                  <wp:cNvGraphicFramePr>
-                    <a:graphicFrameLocks xmlns:a="http://schemas.openxmlformats.org/drawingml/2006/main" noChangeAspect="1"/>
-                  </wp:cNvGraphicFramePr>
-                  <a:graphic xmlns:a="http://schemas.openxmlformats.org/drawingml/2006/main">
-                    <a:graphicData uri="http://schemas.openxmlformats.org/drawingml/2006/picture">
-                      <pic:pic xmlns:pic="http://schemas.openxmlformats.org/drawingml/2006/picture">
-                        <pic:nvPicPr>
-                          <pic:cNvPr id="0" name="Picture 8"/>
-                          <pic:cNvPicPr>
-                            <a:picLocks noChangeAspect="1" noChangeArrowheads="1"/>
-                          </pic:cNvPicPr>
-                        </pic:nvPicPr>
-                        <pic:blipFill>
-                          <a:blip r:embed="rId15">
-                            <a:extLst>
-                              <a:ext uri="{28A0092B-C50C-407E-A947-70E740481C1C}">
-                                <a14:useLocalDpi xmlns:a14="http://schemas.microsoft.com/office/drawing/2010/main" val="0"/>
-                              </a:ext>
-                            </a:extLst>
-                          </a:blip>
-                          <a:srcRect/>
-                          <a:stretch>
-                            <a:fillRect/>
-                          </a:stretch>
-                        </pic:blipFill>
-                        <pic:spPr bwMode="auto">
-                          <a:xfrm>
-                            <a:off x="0" y="0"/>
-                            <a:ext cx="2350008" cy="1755648"/>
-                          </a:xfrm>
-                          <a:prstGeom prst="rect">
-                            <a:avLst/>
-                          </a:prstGeom>
-                          <a:noFill/>
-                          <a:ln>
-                            <a:noFill/>
-                          </a:ln>
-                        </pic:spPr>
-                      </pic:pic>
-                    </a:graphicData>
-                  </a:graphic>
-                </wp:inline>
-              </w:drawing>
-            </w:r>
-          </w:p>
-        </w:tc>
-      </w:tr>
-      <w:tr>
-        <w:tc>
-          <w:tcPr>
-            <w:tcW w:w="3930" w:type="dxa"/>
-          </w:tcPr>
-          <w:p>
-            <w:r>
-              <w:rPr>
-                <w:noProof/>
-              </w:rPr>
-              <w:drawing>
-                <wp:inline distT="0" distB="0" distL="0" distR="0" wp14:anchorId="614EA34E" wp14:editId="67899D1B">
-                  <wp:extent cx="2350008" cy="1755648"/>
-                  <wp:effectExtent l="0" t="0" r="0" b="0"/>
-                  <wp:docPr id="19" name="Picture 19"/>
-                  <wp:cNvGraphicFramePr>
-                    <a:graphicFrameLocks xmlns:a="http://schemas.openxmlformats.org/drawingml/2006/main" noChangeAspect="1"/>
-                  </wp:cNvGraphicFramePr>
-                  <a:graphic xmlns:a="http://schemas.openxmlformats.org/drawingml/2006/main">
-                    <a:graphicData uri="http://schemas.openxmlformats.org/drawingml/2006/picture">
-                      <pic:pic xmlns:pic="http://schemas.openxmlformats.org/drawingml/2006/picture">
-                        <pic:nvPicPr>
-                          <pic:cNvPr id="0" name="Picture 5"/>
                           <pic:cNvPicPr>
                             <a:picLocks noChangeAspect="1" noChangeArrowheads="1"/>
                           </pic:cNvPicPr>
@@ -8493,10 +8593,10 @@
                 <w:noProof/>
               </w:rPr>
               <w:drawing>
-                <wp:inline distT="0" distB="0" distL="0" distR="0" wp14:anchorId="3EA1CC4A" wp14:editId="255D1610">
+                <wp:inline distT="0" distB="0" distL="0" distR="0" wp14:anchorId="01BC7A05" wp14:editId="28840DB3">
                   <wp:extent cx="2350008" cy="1755648"/>
                   <wp:effectExtent l="0" t="0" r="0" b="0"/>
-                  <wp:docPr id="21" name="Picture 21"/>
+                  <wp:docPr id="22" name="Picture 22"/>
                   <wp:cNvGraphicFramePr>
                     <a:graphicFrameLocks xmlns:a="http://schemas.openxmlformats.org/drawingml/2006/main" noChangeAspect="1"/>
                   </wp:cNvGraphicFramePr>
@@ -8504,7 +8604,7 @@
                     <a:graphicData uri="http://schemas.openxmlformats.org/drawingml/2006/picture">
                       <pic:pic xmlns:pic="http://schemas.openxmlformats.org/drawingml/2006/picture">
                         <pic:nvPicPr>
-                          <pic:cNvPr id="0" name="Picture 7"/>
+                          <pic:cNvPr id="0" name="Picture 8"/>
                           <pic:cNvPicPr>
                             <a:picLocks noChangeAspect="1" noChangeArrowheads="1"/>
                           </pic:cNvPicPr>
@@ -8543,6 +8643,8 @@
             </w:r>
           </w:p>
         </w:tc>
+      </w:tr>
+      <w:tr>
         <w:tc>
           <w:tcPr>
             <w:tcW w:w="3930" w:type="dxa"/>
@@ -8553,10 +8655,10 @@
                 <w:noProof/>
               </w:rPr>
               <w:drawing>
-                <wp:inline distT="0" distB="0" distL="0" distR="0" wp14:anchorId="739A313E" wp14:editId="6D0E5F92">
+                <wp:inline distT="0" distB="0" distL="0" distR="0" wp14:anchorId="614EA34E" wp14:editId="26320515">
                   <wp:extent cx="2350008" cy="1755648"/>
                   <wp:effectExtent l="0" t="0" r="0" b="0"/>
-                  <wp:docPr id="23" name="Picture 23"/>
+                  <wp:docPr id="19" name="Picture 19"/>
                   <wp:cNvGraphicFramePr>
                     <a:graphicFrameLocks xmlns:a="http://schemas.openxmlformats.org/drawingml/2006/main" noChangeAspect="1"/>
                   </wp:cNvGraphicFramePr>
@@ -8564,7 +8666,7 @@
                     <a:graphicData uri="http://schemas.openxmlformats.org/drawingml/2006/picture">
                       <pic:pic xmlns:pic="http://schemas.openxmlformats.org/drawingml/2006/picture">
                         <pic:nvPicPr>
-                          <pic:cNvPr id="0" name="Picture 9"/>
+                          <pic:cNvPr id="0" name="Picture 5"/>
                           <pic:cNvPicPr>
                             <a:picLocks noChangeAspect="1" noChangeArrowheads="1"/>
                           </pic:cNvPicPr>
@@ -8603,9 +8705,639 @@
             </w:r>
           </w:p>
         </w:tc>
+        <w:tc>
+          <w:tcPr>
+            <w:tcW w:w="3930" w:type="dxa"/>
+          </w:tcPr>
+          <w:p>
+            <w:r>
+              <w:rPr>
+                <w:noProof/>
+              </w:rPr>
+              <w:drawing>
+                <wp:inline distT="0" distB="0" distL="0" distR="0" wp14:anchorId="3EA1CC4A" wp14:editId="255D1610">
+                  <wp:extent cx="2350008" cy="1755648"/>
+                  <wp:effectExtent l="0" t="0" r="0" b="0"/>
+                  <wp:docPr id="21" name="Picture 21"/>
+                  <wp:cNvGraphicFramePr>
+                    <a:graphicFrameLocks xmlns:a="http://schemas.openxmlformats.org/drawingml/2006/main" noChangeAspect="1"/>
+                  </wp:cNvGraphicFramePr>
+                  <a:graphic xmlns:a="http://schemas.openxmlformats.org/drawingml/2006/main">
+                    <a:graphicData uri="http://schemas.openxmlformats.org/drawingml/2006/picture">
+                      <pic:pic xmlns:pic="http://schemas.openxmlformats.org/drawingml/2006/picture">
+                        <pic:nvPicPr>
+                          <pic:cNvPr id="0" name="Picture 7"/>
+                          <pic:cNvPicPr>
+                            <a:picLocks noChangeAspect="1" noChangeArrowheads="1"/>
+                          </pic:cNvPicPr>
+                        </pic:nvPicPr>
+                        <pic:blipFill>
+                          <a:blip r:embed="rId19">
+                            <a:extLst>
+                              <a:ext uri="{28A0092B-C50C-407E-A947-70E740481C1C}">
+                                <a14:useLocalDpi xmlns:a14="http://schemas.microsoft.com/office/drawing/2010/main" val="0"/>
+                              </a:ext>
+                            </a:extLst>
+                          </a:blip>
+                          <a:srcRect/>
+                          <a:stretch>
+                            <a:fillRect/>
+                          </a:stretch>
+                        </pic:blipFill>
+                        <pic:spPr bwMode="auto">
+                          <a:xfrm>
+                            <a:off x="0" y="0"/>
+                            <a:ext cx="2350008" cy="1755648"/>
+                          </a:xfrm>
+                          <a:prstGeom prst="rect">
+                            <a:avLst/>
+                          </a:prstGeom>
+                          <a:noFill/>
+                          <a:ln>
+                            <a:noFill/>
+                          </a:ln>
+                        </pic:spPr>
+                      </pic:pic>
+                    </a:graphicData>
+                  </a:graphic>
+                </wp:inline>
+              </w:drawing>
+            </w:r>
+          </w:p>
+        </w:tc>
+        <w:tc>
+          <w:tcPr>
+            <w:tcW w:w="3930" w:type="dxa"/>
+          </w:tcPr>
+          <w:p>
+            <w:r>
+              <w:rPr>
+                <w:noProof/>
+              </w:rPr>
+              <w:drawing>
+                <wp:inline distT="0" distB="0" distL="0" distR="0" wp14:anchorId="739A313E" wp14:editId="6D0E5F92">
+                  <wp:extent cx="2350008" cy="1755648"/>
+                  <wp:effectExtent l="0" t="0" r="0" b="0"/>
+                  <wp:docPr id="23" name="Picture 23"/>
+                  <wp:cNvGraphicFramePr>
+                    <a:graphicFrameLocks xmlns:a="http://schemas.openxmlformats.org/drawingml/2006/main" noChangeAspect="1"/>
+                  </wp:cNvGraphicFramePr>
+                  <a:graphic xmlns:a="http://schemas.openxmlformats.org/drawingml/2006/main">
+                    <a:graphicData uri="http://schemas.openxmlformats.org/drawingml/2006/picture">
+                      <pic:pic xmlns:pic="http://schemas.openxmlformats.org/drawingml/2006/picture">
+                        <pic:nvPicPr>
+                          <pic:cNvPr id="0" name="Picture 9"/>
+                          <pic:cNvPicPr>
+                            <a:picLocks noChangeAspect="1" noChangeArrowheads="1"/>
+                          </pic:cNvPicPr>
+                        </pic:nvPicPr>
+                        <pic:blipFill>
+                          <a:blip r:embed="rId20">
+                            <a:extLst>
+                              <a:ext uri="{28A0092B-C50C-407E-A947-70E740481C1C}">
+                                <a14:useLocalDpi xmlns:a14="http://schemas.microsoft.com/office/drawing/2010/main" val="0"/>
+                              </a:ext>
+                            </a:extLst>
+                          </a:blip>
+                          <a:srcRect/>
+                          <a:stretch>
+                            <a:fillRect/>
+                          </a:stretch>
+                        </pic:blipFill>
+                        <pic:spPr bwMode="auto">
+                          <a:xfrm>
+                            <a:off x="0" y="0"/>
+                            <a:ext cx="2350008" cy="1755648"/>
+                          </a:xfrm>
+                          <a:prstGeom prst="rect">
+                            <a:avLst/>
+                          </a:prstGeom>
+                          <a:noFill/>
+                          <a:ln>
+                            <a:noFill/>
+                          </a:ln>
+                        </pic:spPr>
+                      </pic:pic>
+                    </a:graphicData>
+                  </a:graphic>
+                </wp:inline>
+              </w:drawing>
+            </w:r>
+          </w:p>
+        </w:tc>
       </w:tr>
     </w:tbl>
     <w:p/>
+    <w:p>
+      <m:oMath>
+        <m:r>
+          <w:rPr>
+            <w:rFonts w:ascii="Cambria Math" w:hAnsi="Cambria Math"/>
+          </w:rPr>
+          <m:t>p=2</m:t>
+        </m:r>
+      </m:oMath>
+      <w:r>
+        <w:t>:</w:t>
+      </w:r>
+    </w:p>
+    <w:p>
+      <w:r>
+        <w:rPr>
+          <w:noProof/>
+        </w:rPr>
+        <w:lastRenderedPageBreak/>
+        <w:drawing>
+          <wp:inline distT="0" distB="0" distL="0" distR="0" wp14:anchorId="76C9FA80" wp14:editId="192471E4">
+            <wp:extent cx="3118104" cy="2331720"/>
+            <wp:effectExtent l="0" t="0" r="0" b="0"/>
+            <wp:docPr id="8" name="Picture 8"/>
+            <wp:cNvGraphicFramePr>
+              <a:graphicFrameLocks xmlns:a="http://schemas.openxmlformats.org/drawingml/2006/main" noChangeAspect="1"/>
+            </wp:cNvGraphicFramePr>
+            <a:graphic xmlns:a="http://schemas.openxmlformats.org/drawingml/2006/main">
+              <a:graphicData uri="http://schemas.openxmlformats.org/drawingml/2006/picture">
+                <pic:pic xmlns:pic="http://schemas.openxmlformats.org/drawingml/2006/picture">
+                  <pic:nvPicPr>
+                    <pic:cNvPr id="0" name="Picture 3"/>
+                    <pic:cNvPicPr>
+                      <a:picLocks noChangeAspect="1" noChangeArrowheads="1"/>
+                    </pic:cNvPicPr>
+                  </pic:nvPicPr>
+                  <pic:blipFill>
+                    <a:blip r:embed="rId21">
+                      <a:extLst>
+                        <a:ext uri="{28A0092B-C50C-407E-A947-70E740481C1C}">
+                          <a14:useLocalDpi xmlns:a14="http://schemas.microsoft.com/office/drawing/2010/main" val="0"/>
+                        </a:ext>
+                      </a:extLst>
+                    </a:blip>
+                    <a:srcRect/>
+                    <a:stretch>
+                      <a:fillRect/>
+                    </a:stretch>
+                  </pic:blipFill>
+                  <pic:spPr bwMode="auto">
+                    <a:xfrm>
+                      <a:off x="0" y="0"/>
+                      <a:ext cx="3118104" cy="2331720"/>
+                    </a:xfrm>
+                    <a:prstGeom prst="rect">
+                      <a:avLst/>
+                    </a:prstGeom>
+                    <a:noFill/>
+                    <a:ln>
+                      <a:noFill/>
+                    </a:ln>
+                  </pic:spPr>
+                </pic:pic>
+              </a:graphicData>
+            </a:graphic>
+          </wp:inline>
+        </w:drawing>
+      </w:r>
+    </w:p>
+    <w:tbl>
+      <w:tblPr>
+        <w:tblStyle w:val="TableGrid"/>
+        <w:tblW w:w="11790" w:type="dxa"/>
+        <w:tblInd w:w="-1175" w:type="dxa"/>
+        <w:tblLook w:val="04A0" w:firstRow="1" w:lastRow="0" w:firstColumn="1" w:lastColumn="0" w:noHBand="0" w:noVBand="1"/>
+      </w:tblPr>
+      <w:tblGrid>
+        <w:gridCol w:w="3930"/>
+        <w:gridCol w:w="3930"/>
+        <w:gridCol w:w="3930"/>
+      </w:tblGrid>
+      <w:tr>
+        <w:tc>
+          <w:tcPr>
+            <w:tcW w:w="3930" w:type="dxa"/>
+          </w:tcPr>
+          <w:p>
+            <w:r>
+              <w:t>Iteration 10</w:t>
+            </w:r>
+          </w:p>
+        </w:tc>
+        <w:tc>
+          <w:tcPr>
+            <w:tcW w:w="3930" w:type="dxa"/>
+          </w:tcPr>
+          <w:p>
+            <w:r>
+              <w:t>Iteration 50</w:t>
+            </w:r>
+          </w:p>
+        </w:tc>
+        <w:tc>
+          <w:tcPr>
+            <w:tcW w:w="3930" w:type="dxa"/>
+          </w:tcPr>
+          <w:p>
+            <w:r>
+              <w:t>Iteration 100 (end of chain)</w:t>
+            </w:r>
+          </w:p>
+        </w:tc>
+      </w:tr>
+      <w:tr>
+        <w:tc>
+          <w:tcPr>
+            <w:tcW w:w="3930" w:type="dxa"/>
+          </w:tcPr>
+          <w:p>
+            <w:r>
+              <w:rPr>
+                <w:noProof/>
+              </w:rPr>
+              <w:drawing>
+                <wp:inline distT="0" distB="0" distL="0" distR="0" wp14:anchorId="21F9B23B" wp14:editId="7BFAA83A">
+                  <wp:extent cx="2350008" cy="1755648"/>
+                  <wp:effectExtent l="0" t="0" r="0" b="0"/>
+                  <wp:docPr id="16" name="Picture 16"/>
+                  <wp:cNvGraphicFramePr>
+                    <a:graphicFrameLocks xmlns:a="http://schemas.openxmlformats.org/drawingml/2006/main" noChangeAspect="1"/>
+                  </wp:cNvGraphicFramePr>
+                  <a:graphic xmlns:a="http://schemas.openxmlformats.org/drawingml/2006/main">
+                    <a:graphicData uri="http://schemas.openxmlformats.org/drawingml/2006/picture">
+                      <pic:pic xmlns:pic="http://schemas.openxmlformats.org/drawingml/2006/picture">
+                        <pic:nvPicPr>
+                          <pic:cNvPr id="0" name="Picture 4"/>
+                          <pic:cNvPicPr>
+                            <a:picLocks noChangeAspect="1" noChangeArrowheads="1"/>
+                          </pic:cNvPicPr>
+                        </pic:nvPicPr>
+                        <pic:blipFill>
+                          <a:blip r:embed="rId22">
+                            <a:extLst>
+                              <a:ext uri="{28A0092B-C50C-407E-A947-70E740481C1C}">
+                                <a14:useLocalDpi xmlns:a14="http://schemas.microsoft.com/office/drawing/2010/main" val="0"/>
+                              </a:ext>
+                            </a:extLst>
+                          </a:blip>
+                          <a:srcRect/>
+                          <a:stretch>
+                            <a:fillRect/>
+                          </a:stretch>
+                        </pic:blipFill>
+                        <pic:spPr bwMode="auto">
+                          <a:xfrm>
+                            <a:off x="0" y="0"/>
+                            <a:ext cx="2350008" cy="1755648"/>
+                          </a:xfrm>
+                          <a:prstGeom prst="rect">
+                            <a:avLst/>
+                          </a:prstGeom>
+                          <a:noFill/>
+                          <a:ln>
+                            <a:noFill/>
+                          </a:ln>
+                        </pic:spPr>
+                      </pic:pic>
+                    </a:graphicData>
+                  </a:graphic>
+                </wp:inline>
+              </w:drawing>
+            </w:r>
+          </w:p>
+        </w:tc>
+        <w:tc>
+          <w:tcPr>
+            <w:tcW w:w="3930" w:type="dxa"/>
+          </w:tcPr>
+          <w:p>
+            <w:r>
+              <w:rPr>
+                <w:noProof/>
+              </w:rPr>
+              <w:drawing>
+                <wp:inline distT="0" distB="0" distL="0" distR="0" wp14:anchorId="395ECC5A" wp14:editId="77E479CA">
+                  <wp:extent cx="2350008" cy="1755648"/>
+                  <wp:effectExtent l="0" t="0" r="0" b="0"/>
+                  <wp:docPr id="26" name="Picture 26"/>
+                  <wp:cNvGraphicFramePr>
+                    <a:graphicFrameLocks xmlns:a="http://schemas.openxmlformats.org/drawingml/2006/main" noChangeAspect="1"/>
+                  </wp:cNvGraphicFramePr>
+                  <a:graphic xmlns:a="http://schemas.openxmlformats.org/drawingml/2006/main">
+                    <a:graphicData uri="http://schemas.openxmlformats.org/drawingml/2006/picture">
+                      <pic:pic xmlns:pic="http://schemas.openxmlformats.org/drawingml/2006/picture">
+                        <pic:nvPicPr>
+                          <pic:cNvPr id="0" name="Picture 6"/>
+                          <pic:cNvPicPr>
+                            <a:picLocks noChangeAspect="1" noChangeArrowheads="1"/>
+                          </pic:cNvPicPr>
+                        </pic:nvPicPr>
+                        <pic:blipFill>
+                          <a:blip r:embed="rId23">
+                            <a:extLst>
+                              <a:ext uri="{28A0092B-C50C-407E-A947-70E740481C1C}">
+                                <a14:useLocalDpi xmlns:a14="http://schemas.microsoft.com/office/drawing/2010/main" val="0"/>
+                              </a:ext>
+                            </a:extLst>
+                          </a:blip>
+                          <a:srcRect/>
+                          <a:stretch>
+                            <a:fillRect/>
+                          </a:stretch>
+                        </pic:blipFill>
+                        <pic:spPr bwMode="auto">
+                          <a:xfrm>
+                            <a:off x="0" y="0"/>
+                            <a:ext cx="2350008" cy="1755648"/>
+                          </a:xfrm>
+                          <a:prstGeom prst="rect">
+                            <a:avLst/>
+                          </a:prstGeom>
+                          <a:noFill/>
+                          <a:ln>
+                            <a:noFill/>
+                          </a:ln>
+                        </pic:spPr>
+                      </pic:pic>
+                    </a:graphicData>
+                  </a:graphic>
+                </wp:inline>
+              </w:drawing>
+            </w:r>
+          </w:p>
+        </w:tc>
+        <w:tc>
+          <w:tcPr>
+            <w:tcW w:w="3930" w:type="dxa"/>
+          </w:tcPr>
+          <w:p>
+            <w:r>
+              <w:rPr>
+                <w:noProof/>
+              </w:rPr>
+              <w:drawing>
+                <wp:inline distT="0" distB="0" distL="0" distR="0" wp14:anchorId="55363992" wp14:editId="67F9B484">
+                  <wp:extent cx="2350008" cy="1755648"/>
+                  <wp:effectExtent l="0" t="0" r="0" b="0"/>
+                  <wp:docPr id="28" name="Picture 28"/>
+                  <wp:cNvGraphicFramePr>
+                    <a:graphicFrameLocks xmlns:a="http://schemas.openxmlformats.org/drawingml/2006/main" noChangeAspect="1"/>
+                  </wp:cNvGraphicFramePr>
+                  <a:graphic xmlns:a="http://schemas.openxmlformats.org/drawingml/2006/main">
+                    <a:graphicData uri="http://schemas.openxmlformats.org/drawingml/2006/picture">
+                      <pic:pic xmlns:pic="http://schemas.openxmlformats.org/drawingml/2006/picture">
+                        <pic:nvPicPr>
+                          <pic:cNvPr id="0" name="Picture 8"/>
+                          <pic:cNvPicPr>
+                            <a:picLocks noChangeAspect="1" noChangeArrowheads="1"/>
+                          </pic:cNvPicPr>
+                        </pic:nvPicPr>
+                        <pic:blipFill>
+                          <a:blip r:embed="rId24">
+                            <a:extLst>
+                              <a:ext uri="{28A0092B-C50C-407E-A947-70E740481C1C}">
+                                <a14:useLocalDpi xmlns:a14="http://schemas.microsoft.com/office/drawing/2010/main" val="0"/>
+                              </a:ext>
+                            </a:extLst>
+                          </a:blip>
+                          <a:srcRect/>
+                          <a:stretch>
+                            <a:fillRect/>
+                          </a:stretch>
+                        </pic:blipFill>
+                        <pic:spPr bwMode="auto">
+                          <a:xfrm>
+                            <a:off x="0" y="0"/>
+                            <a:ext cx="2350008" cy="1755648"/>
+                          </a:xfrm>
+                          <a:prstGeom prst="rect">
+                            <a:avLst/>
+                          </a:prstGeom>
+                          <a:noFill/>
+                          <a:ln>
+                            <a:noFill/>
+                          </a:ln>
+                        </pic:spPr>
+                      </pic:pic>
+                    </a:graphicData>
+                  </a:graphic>
+                </wp:inline>
+              </w:drawing>
+            </w:r>
+          </w:p>
+        </w:tc>
+      </w:tr>
+      <w:tr>
+        <w:tc>
+          <w:tcPr>
+            <w:tcW w:w="3930" w:type="dxa"/>
+          </w:tcPr>
+          <w:p>
+            <w:r>
+              <w:rPr>
+                <w:noProof/>
+              </w:rPr>
+              <w:drawing>
+                <wp:inline distT="0" distB="0" distL="0" distR="0" wp14:anchorId="4FB1238A" wp14:editId="5A14C0D7">
+                  <wp:extent cx="2350008" cy="1755648"/>
+                  <wp:effectExtent l="0" t="0" r="0" b="0"/>
+                  <wp:docPr id="17" name="Picture 17"/>
+                  <wp:cNvGraphicFramePr>
+                    <a:graphicFrameLocks xmlns:a="http://schemas.openxmlformats.org/drawingml/2006/main" noChangeAspect="1"/>
+                  </wp:cNvGraphicFramePr>
+                  <a:graphic xmlns:a="http://schemas.openxmlformats.org/drawingml/2006/main">
+                    <a:graphicData uri="http://schemas.openxmlformats.org/drawingml/2006/picture">
+                      <pic:pic xmlns:pic="http://schemas.openxmlformats.org/drawingml/2006/picture">
+                        <pic:nvPicPr>
+                          <pic:cNvPr id="0" name="Picture 5"/>
+                          <pic:cNvPicPr>
+                            <a:picLocks noChangeAspect="1" noChangeArrowheads="1"/>
+                          </pic:cNvPicPr>
+                        </pic:nvPicPr>
+                        <pic:blipFill>
+                          <a:blip r:embed="rId25">
+                            <a:extLst>
+                              <a:ext uri="{28A0092B-C50C-407E-A947-70E740481C1C}">
+                                <a14:useLocalDpi xmlns:a14="http://schemas.microsoft.com/office/drawing/2010/main" val="0"/>
+                              </a:ext>
+                            </a:extLst>
+                          </a:blip>
+                          <a:srcRect/>
+                          <a:stretch>
+                            <a:fillRect/>
+                          </a:stretch>
+                        </pic:blipFill>
+                        <pic:spPr bwMode="auto">
+                          <a:xfrm>
+                            <a:off x="0" y="0"/>
+                            <a:ext cx="2350008" cy="1755648"/>
+                          </a:xfrm>
+                          <a:prstGeom prst="rect">
+                            <a:avLst/>
+                          </a:prstGeom>
+                          <a:noFill/>
+                          <a:ln>
+                            <a:noFill/>
+                          </a:ln>
+                        </pic:spPr>
+                      </pic:pic>
+                    </a:graphicData>
+                  </a:graphic>
+                </wp:inline>
+              </w:drawing>
+            </w:r>
+          </w:p>
+        </w:tc>
+        <w:tc>
+          <w:tcPr>
+            <w:tcW w:w="3930" w:type="dxa"/>
+          </w:tcPr>
+          <w:p>
+            <w:r>
+              <w:rPr>
+                <w:noProof/>
+              </w:rPr>
+              <w:drawing>
+                <wp:inline distT="0" distB="0" distL="0" distR="0" wp14:anchorId="55D9BC23" wp14:editId="6936D70A">
+                  <wp:extent cx="2350008" cy="1755648"/>
+                  <wp:effectExtent l="0" t="0" r="0" b="0"/>
+                  <wp:docPr id="27" name="Picture 27"/>
+                  <wp:cNvGraphicFramePr>
+                    <a:graphicFrameLocks xmlns:a="http://schemas.openxmlformats.org/drawingml/2006/main" noChangeAspect="1"/>
+                  </wp:cNvGraphicFramePr>
+                  <a:graphic xmlns:a="http://schemas.openxmlformats.org/drawingml/2006/main">
+                    <a:graphicData uri="http://schemas.openxmlformats.org/drawingml/2006/picture">
+                      <pic:pic xmlns:pic="http://schemas.openxmlformats.org/drawingml/2006/picture">
+                        <pic:nvPicPr>
+                          <pic:cNvPr id="0" name="Picture 7"/>
+                          <pic:cNvPicPr>
+                            <a:picLocks noChangeAspect="1" noChangeArrowheads="1"/>
+                          </pic:cNvPicPr>
+                        </pic:nvPicPr>
+                        <pic:blipFill>
+                          <a:blip r:embed="rId26">
+                            <a:extLst>
+                              <a:ext uri="{28A0092B-C50C-407E-A947-70E740481C1C}">
+                                <a14:useLocalDpi xmlns:a14="http://schemas.microsoft.com/office/drawing/2010/main" val="0"/>
+                              </a:ext>
+                            </a:extLst>
+                          </a:blip>
+                          <a:srcRect/>
+                          <a:stretch>
+                            <a:fillRect/>
+                          </a:stretch>
+                        </pic:blipFill>
+                        <pic:spPr bwMode="auto">
+                          <a:xfrm>
+                            <a:off x="0" y="0"/>
+                            <a:ext cx="2350008" cy="1755648"/>
+                          </a:xfrm>
+                          <a:prstGeom prst="rect">
+                            <a:avLst/>
+                          </a:prstGeom>
+                          <a:noFill/>
+                          <a:ln>
+                            <a:noFill/>
+                          </a:ln>
+                        </pic:spPr>
+                      </pic:pic>
+                    </a:graphicData>
+                  </a:graphic>
+                </wp:inline>
+              </w:drawing>
+            </w:r>
+          </w:p>
+        </w:tc>
+        <w:tc>
+          <w:tcPr>
+            <w:tcW w:w="3930" w:type="dxa"/>
+          </w:tcPr>
+          <w:p>
+            <w:r>
+              <w:rPr>
+                <w:noProof/>
+              </w:rPr>
+              <w:drawing>
+                <wp:inline distT="0" distB="0" distL="0" distR="0" wp14:anchorId="014FC59C" wp14:editId="718F2D80">
+                  <wp:extent cx="2350008" cy="1755648"/>
+                  <wp:effectExtent l="0" t="0" r="0" b="0"/>
+                  <wp:docPr id="29" name="Picture 29"/>
+                  <wp:cNvGraphicFramePr>
+                    <a:graphicFrameLocks xmlns:a="http://schemas.openxmlformats.org/drawingml/2006/main" noChangeAspect="1"/>
+                  </wp:cNvGraphicFramePr>
+                  <a:graphic xmlns:a="http://schemas.openxmlformats.org/drawingml/2006/main">
+                    <a:graphicData uri="http://schemas.openxmlformats.org/drawingml/2006/picture">
+                      <pic:pic xmlns:pic="http://schemas.openxmlformats.org/drawingml/2006/picture">
+                        <pic:nvPicPr>
+                          <pic:cNvPr id="0" name="Picture 9"/>
+                          <pic:cNvPicPr>
+                            <a:picLocks noChangeAspect="1" noChangeArrowheads="1"/>
+                          </pic:cNvPicPr>
+                        </pic:nvPicPr>
+                        <pic:blipFill>
+                          <a:blip r:embed="rId27">
+                            <a:extLst>
+                              <a:ext uri="{28A0092B-C50C-407E-A947-70E740481C1C}">
+                                <a14:useLocalDpi xmlns:a14="http://schemas.microsoft.com/office/drawing/2010/main" val="0"/>
+                              </a:ext>
+                            </a:extLst>
+                          </a:blip>
+                          <a:srcRect/>
+                          <a:stretch>
+                            <a:fillRect/>
+                          </a:stretch>
+                        </pic:blipFill>
+                        <pic:spPr bwMode="auto">
+                          <a:xfrm>
+                            <a:off x="0" y="0"/>
+                            <a:ext cx="2350008" cy="1755648"/>
+                          </a:xfrm>
+                          <a:prstGeom prst="rect">
+                            <a:avLst/>
+                          </a:prstGeom>
+                          <a:noFill/>
+                          <a:ln>
+                            <a:noFill/>
+                          </a:ln>
+                        </pic:spPr>
+                      </pic:pic>
+                    </a:graphicData>
+                  </a:graphic>
+                </wp:inline>
+              </w:drawing>
+            </w:r>
+          </w:p>
+        </w:tc>
+      </w:tr>
+    </w:tbl>
+    <w:p/>
+    <w:p>
+      <w:pPr>
+        <w:rPr>
+          <w:color w:val="FF0000"/>
+        </w:rPr>
+      </w:pPr>
+      <w:r>
+        <w:rPr>
+          <w:color w:val="FF0000"/>
+          <w:highlight w:val="yellow"/>
+        </w:rPr>
+        <w:t xml:space="preserve">Although the results are similar, it seems that using larger </w:t>
+      </w:r>
+      <m:oMath>
+        <m:r>
+          <w:rPr>
+            <w:rFonts w:ascii="Cambria Math" w:hAnsi="Cambria Math"/>
+            <w:color w:val="FF0000"/>
+            <w:highlight w:val="yellow"/>
+          </w:rPr>
+          <m:t>p</m:t>
+        </m:r>
+      </m:oMath>
+      <w:r>
+        <w:rPr>
+          <w:color w:val="FF0000"/>
+          <w:highlight w:val="yellow"/>
+        </w:rPr>
+        <w:t xml:space="preserve"> gives a bit better capture of variance in this case.</w:t>
+      </w:r>
+    </w:p>
     <w:p/>
     <w:p>
       <w:pPr>
@@ -8634,7 +9366,6 @@
         </w:numPr>
       </w:pPr>
       <w:r>
-        <w:lastRenderedPageBreak/>
         <w:t xml:space="preserve"> The new model is cleaner &amp; more elegant. Moreover, it has a better interpretation with less constraints, i.e., mean part (</w:t>
       </w:r>
       <m:oMath>
@@ -8738,6 +9469,7 @@
         </w:numPr>
       </w:pPr>
       <w:r>
+        <w:lastRenderedPageBreak/>
         <w:t xml:space="preserve">The convergence &amp; fitting in terms of mean firing rate </w:t>
       </w:r>
       <m:oMath>
@@ -8876,7 +9608,13 @@
         <w:t xml:space="preserve"> to tune itself</w:t>
       </w:r>
       <w:r>
-        <w:t xml:space="preserve">… After convergence, the auxiliary </w:t>
+        <w:t>…</w:t>
+      </w:r>
+      <w:r>
+        <w:t xml:space="preserve"> The convergence of clustering is achieved even before convergence of fitting. </w:t>
+      </w:r>
+      <w:r>
+        <w:t xml:space="preserve">After convergence, the auxiliary </w:t>
       </w:r>
       <m:oMath>
         <m:d>
@@ -9365,18 +10103,6 @@
         </w:numPr>
       </w:pPr>
       <w:r>
-        <w:t>Maybe current imperfect performance comes from bad approximation of marginal likelihood.</w:t>
-      </w:r>
-    </w:p>
-    <w:p>
-      <w:pPr>
-        <w:pStyle w:val="ListParagraph"/>
-        <w:numPr>
-          <w:ilvl w:val="0"/>
-          <w:numId w:val="1"/>
-        </w:numPr>
-      </w:pPr>
-      <w:r>
         <w:t xml:space="preserve">The new method </w:t>
       </w:r>
       <w:r>
@@ -9464,6 +10190,79 @@
       </w:r>
       <w:r>
         <w:t xml:space="preserve"> See if I can easily do that.</w:t>
+      </w:r>
+    </w:p>
+    <w:p>
+      <w:r>
+        <w:t xml:space="preserve">But conceptually, I think it would be hard… since they put the shrinkage prior on </w:t>
+      </w:r>
+      <m:oMath>
+        <m:sSup>
+          <m:sSupPr>
+            <m:ctrlPr>
+              <w:rPr>
+                <w:rFonts w:ascii="Cambria Math" w:hAnsi="Cambria Math"/>
+                <w:i/>
+              </w:rPr>
+            </m:ctrlPr>
+          </m:sSupPr>
+          <m:e>
+            <m:r>
+              <m:rPr>
+                <m:sty m:val="bi"/>
+              </m:rPr>
+              <w:rPr>
+                <w:rFonts w:ascii="Cambria Math" w:hAnsi="Cambria Math"/>
+              </w:rPr>
+              <m:t>X</m:t>
+            </m:r>
+          </m:e>
+          <m:sup>
+            <m:r>
+              <w:rPr>
+                <w:rFonts w:ascii="Cambria Math" w:hAnsi="Cambria Math"/>
+              </w:rPr>
+              <m:t>(k)</m:t>
+            </m:r>
+          </m:sup>
+        </m:sSup>
+      </m:oMath>
+      <w:r>
+        <w:t xml:space="preserve">. If I change prior of </w:t>
+      </w:r>
+      <m:oMath>
+        <m:sSub>
+          <m:sSubPr>
+            <m:ctrlPr>
+              <w:rPr>
+                <w:rFonts w:ascii="Cambria Math" w:hAnsi="Cambria Math"/>
+                <w:i/>
+              </w:rPr>
+            </m:ctrlPr>
+          </m:sSubPr>
+          <m:e>
+            <m:r>
+              <w:rPr>
+                <w:rFonts w:ascii="Cambria Math" w:hAnsi="Cambria Math"/>
+              </w:rPr>
+              <m:t>c</m:t>
+            </m:r>
+          </m:e>
+          <m:sub>
+            <m:r>
+              <w:rPr>
+                <w:rFonts w:ascii="Cambria Math" w:hAnsi="Cambria Math"/>
+              </w:rPr>
+              <m:t>i</m:t>
+            </m:r>
+          </m:sub>
+        </m:sSub>
+      </m:oMath>
+      <w:r>
+        <w:t xml:space="preserve">, </w:t>
+      </w:r>
+      <w:r>
+        <w:t>the orthogonal structure and some other convince will be lost… Think.</w:t>
       </w:r>
     </w:p>
     <w:p/>

</xml_diff>